<commit_message>
updated document and added some images
</commit_message>
<xml_diff>
--- a/11 (4) - Descrição da Montagem do Ambiente de BI.docx
+++ b/11 (4) - Descrição da Montagem do Ambiente de BI.docx
@@ -1,6 +1,6 @@
 
 <file path=word/document.xml><?xml version="1.0" encoding="utf-8"?>
-<w:document xmlns:ve="http://schemas.openxmlformats.org/markup-compatibility/2006" xmlns:o="urn:schemas-microsoft-com:office:office" xmlns:r="http://schemas.openxmlformats.org/officeDocument/2006/relationships" xmlns:m="http://schemas.openxmlformats.org/officeDocument/2006/math" xmlns:v="urn:schemas-microsoft-com:vml" xmlns:wp="http://schemas.openxmlformats.org/drawingml/2006/wordprocessingDrawing" xmlns:w10="urn:schemas-microsoft-com:office:word" xmlns:w="http://schemas.openxmlformats.org/wordprocessingml/2006/main" xmlns:wne="http://schemas.microsoft.com/office/word/2006/wordml">
+<w:document xmlns:wpc="http://schemas.microsoft.com/office/word/2010/wordprocessingCanvas" xmlns:cx="http://schemas.microsoft.com/office/drawing/2014/chartex" xmlns:mc="http://schemas.openxmlformats.org/markup-compatibility/2006" xmlns:o="urn:schemas-microsoft-com:office:office" xmlns:r="http://schemas.openxmlformats.org/officeDocument/2006/relationships" xmlns:m="http://schemas.openxmlformats.org/officeDocument/2006/math" xmlns:v="urn:schemas-microsoft-com:vml" xmlns:wp14="http://schemas.microsoft.com/office/word/2010/wordprocessingDrawing" xmlns:wp="http://schemas.openxmlformats.org/drawingml/2006/wordprocessingDrawing" xmlns:w10="urn:schemas-microsoft-com:office:word" xmlns:w="http://schemas.openxmlformats.org/wordprocessingml/2006/main" xmlns:w14="http://schemas.microsoft.com/office/word/2010/wordml" xmlns:w15="http://schemas.microsoft.com/office/word/2012/wordml" xmlns:w16se="http://schemas.microsoft.com/office/word/2015/wordml/symex" xmlns:wpg="http://schemas.microsoft.com/office/word/2010/wordprocessingGroup" xmlns:wpi="http://schemas.microsoft.com/office/word/2010/wordprocessingInk" xmlns:wne="http://schemas.microsoft.com/office/word/2006/wordml" xmlns:wps="http://schemas.microsoft.com/office/word/2010/wordprocessingShape" mc:Ignorable="w14 w15 w16se wp14">
   <w:body>
     <w:p>
       <w:pPr>
@@ -304,7 +304,7 @@
             <v:path o:extrusionok="f" gradientshapeok="t" o:connecttype="rect"/>
             <o:lock v:ext="edit" aspectratio="t"/>
           </v:shapetype>
-          <v:shape id="Imagem 1" o:spid="_x0000_i1025" type="#_x0000_t75" alt="https://panoply.io/uploads/versions/diagram8-1---x----750-376x---.jpg" style="width:461.25pt;height:234pt;visibility:visible">
+          <v:shape id="Imagem 1" o:spid="_x0000_i1025" type="#_x0000_t75" alt="https://panoply.io/uploads/versions/diagram8-1---x----750-376x---.jpg" style="width:461.45pt;height:234pt;visibility:visible">
             <v:imagedata r:id="rId5" o:title=""/>
           </v:shape>
         </w:pict>
@@ -424,6 +424,7 @@
           <w:sz w:val="24"/>
           <w:szCs w:val="24"/>
         </w:rPr>
+        <w:lastRenderedPageBreak/>
         <w:tab/>
         <w:t>O primeiro passo na aplicação dos processos de Business Intelligence é definir quais serão as bases de dados utilizadas para o processo e quais dados serão extraídos delas. No caso do presente trabalho, foram utilizadas as bases de micro dados do censo escolar do INEP, disponíveis no Port</w:t>
       </w:r>
@@ -646,8 +647,9 @@
           <w:sz w:val="24"/>
           <w:szCs w:val="24"/>
         </w:rPr>
+        <w:lastRenderedPageBreak/>
         <w:pict>
-          <v:shape id="Imagem 2" o:spid="_x0000_i1026" type="#_x0000_t75" style="width:466.5pt;height:269.25pt;visibility:visible">
+          <v:shape id="Imagem 2" o:spid="_x0000_i1026" type="#_x0000_t75" style="width:466.35pt;height:269.45pt;visibility:visible">
             <v:imagedata r:id="rId8" o:title=""/>
           </v:shape>
         </w:pict>
@@ -818,8 +820,9 @@
           <w:sz w:val="24"/>
           <w:szCs w:val="24"/>
         </w:rPr>
+        <w:lastRenderedPageBreak/>
         <w:pict>
-          <v:shape id="Imagem 3" o:spid="_x0000_i1027" type="#_x0000_t75" style="width:467.25pt;height:204pt;visibility:visible">
+          <v:shape id="Imagem 3" o:spid="_x0000_i1027" type="#_x0000_t75" style="width:467.45pt;height:204pt;visibility:visible">
             <v:imagedata r:id="rId10" o:title=""/>
           </v:shape>
         </w:pict>
@@ -894,7 +897,7 @@
           <w:szCs w:val="24"/>
         </w:rPr>
         <w:pict>
-          <v:shape id="Imagem 4" o:spid="_x0000_i1028" type="#_x0000_t75" style="width:464.25pt;height:204pt;visibility:visible">
+          <v:shape id="Imagem 4" o:spid="_x0000_i1028" type="#_x0000_t75" style="width:464.2pt;height:204pt;visibility:visible">
             <v:imagedata r:id="rId11" o:title=""/>
           </v:shape>
         </w:pict>
@@ -968,8 +971,9 @@
           <w:sz w:val="24"/>
           <w:szCs w:val="24"/>
         </w:rPr>
+        <w:lastRenderedPageBreak/>
         <w:pict>
-          <v:shape id="Imagem 6" o:spid="_x0000_i1029" type="#_x0000_t75" style="width:455.25pt;height:225pt;visibility:visible">
+          <v:shape id="Imagem 6" o:spid="_x0000_i1029" type="#_x0000_t75" style="width:455.45pt;height:225.25pt;visibility:visible">
             <v:imagedata r:id="rId12" o:title=""/>
           </v:shape>
         </w:pict>
@@ -1359,8 +1363,9 @@
           <w:sz w:val="24"/>
           <w:szCs w:val="24"/>
         </w:rPr>
+        <w:lastRenderedPageBreak/>
         <w:pict>
-          <v:shape id="Imagem 8" o:spid="_x0000_i1030" type="#_x0000_t75" alt="https://help.pentaho.com/@api/deki/files/17546/PDI_JobExecutor_Samples.png?revision=1" style="width:464.25pt;height:321.75pt;visibility:visible">
+          <v:shape id="Imagem 8" o:spid="_x0000_i1030" type="#_x0000_t75" alt="https://help.pentaho.com/@api/deki/files/17546/PDI_JobExecutor_Samples.png?revision=1" style="width:464.2pt;height:321.8pt;visibility:visible">
             <v:imagedata r:id="rId13" o:title=""/>
           </v:shape>
         </w:pict>
@@ -1465,7 +1470,7 @@
           <w:szCs w:val="24"/>
         </w:rPr>
         <w:pict>
-          <v:shape id="Imagem 9" o:spid="_x0000_i1031" type="#_x0000_t75" style="width:467.25pt;height:87pt;visibility:visible">
+          <v:shape id="Imagem 9" o:spid="_x0000_i1031" type="#_x0000_t75" style="width:467.45pt;height:86.75pt;visibility:visible">
             <v:imagedata r:id="rId14" o:title=""/>
           </v:shape>
         </w:pict>
@@ -1598,7 +1603,16 @@
           <w:sz w:val="24"/>
           <w:szCs w:val="24"/>
         </w:rPr>
-        <w:t xml:space="preserve"> procura nomes de arquivos ou pastas. Ele é recomendado para quando se tem uma grande massa de dados em que todos precisam ser gravados. Os padrões dos nomes são adquiridos conforme uma expressão regular.</w:t>
+        <w:t xml:space="preserve"> procura nomes de arquivos ou pastas. Ele é recomendado para quando se tem uma grande massa de dados em que todos </w:t>
+      </w:r>
+      <w:r>
+        <w:rPr>
+          <w:rFonts w:ascii="Arial" w:hAnsi="Arial" w:cs="Arial"/>
+          <w:sz w:val="24"/>
+          <w:szCs w:val="24"/>
+        </w:rPr>
+        <w:lastRenderedPageBreak/>
+        <w:t>precisam ser gravados. Os padrões dos nomes são adquiridos conforme uma expressão regular.</w:t>
       </w:r>
     </w:p>
     <w:p>
@@ -1726,7 +1740,7 @@
           <w:szCs w:val="24"/>
         </w:rPr>
         <w:pict>
-          <v:shape id="_x0000_i1032" type="#_x0000_t75" style="width:468.75pt;height:77.25pt">
+          <v:shape id="_x0000_i1032" type="#_x0000_t75" style="width:468.55pt;height:77.45pt">
             <v:imagedata r:id="rId15" o:title=""/>
           </v:shape>
         </w:pict>
@@ -1925,8 +1939,9 @@
           <w:sz w:val="24"/>
           <w:szCs w:val="24"/>
         </w:rPr>
+        <w:lastRenderedPageBreak/>
         <w:pict>
-          <v:shape id="Imagem 7" o:spid="_x0000_i1033" type="#_x0000_t75" style="width:464.25pt;height:99.75pt;visibility:visible">
+          <v:shape id="Imagem 7" o:spid="_x0000_i1033" type="#_x0000_t75" style="width:464.2pt;height:99.8pt;visibility:visible">
             <v:imagedata r:id="rId16" o:title=""/>
           </v:shape>
         </w:pict>
@@ -2052,8 +2067,9 @@
           <w:sz w:val="24"/>
           <w:szCs w:val="24"/>
         </w:rPr>
+        <w:lastRenderedPageBreak/>
         <w:pict>
-          <v:shape id="_x0000_i1034" type="#_x0000_t75" style="width:173.25pt;height:189pt">
+          <v:shape id="_x0000_i1034" type="#_x0000_t75" style="width:468.55pt;height:511.1pt">
             <v:imagedata r:id="rId17" o:title=""/>
           </v:shape>
         </w:pict>
@@ -2229,6 +2245,7 @@
           <w:sz w:val="24"/>
           <w:szCs w:val="24"/>
         </w:rPr>
+        <w:lastRenderedPageBreak/>
         <w:t xml:space="preserve">Antes de começar o desenvolvimento das ETLs, deve-se pensar como será a estrutura e modelo do </w:t>
       </w:r>
       <w:r>
@@ -2320,7 +2337,7 @@
           <w:szCs w:val="24"/>
         </w:rPr>
         <w:pict>
-          <v:shape id="_x0000_i1035" type="#_x0000_t75" style="width:466.5pt;height:231pt">
+          <v:shape id="_x0000_i1035" type="#_x0000_t75" style="width:466.35pt;height:230.75pt">
             <v:imagedata r:id="rId18" o:title=""/>
           </v:shape>
         </w:pict>
@@ -2483,8 +2500,9 @@
           <w:sz w:val="24"/>
           <w:szCs w:val="24"/>
         </w:rPr>
+        <w:lastRenderedPageBreak/>
         <w:pict>
-          <v:shape id="_x0000_i1036" type="#_x0000_t75" style="width:466.5pt;height:4in">
+          <v:shape id="_x0000_i1036" type="#_x0000_t75" style="width:466.35pt;height:4in">
             <v:imagedata r:id="rId19" o:title=""/>
           </v:shape>
         </w:pict>
@@ -2715,13 +2733,23 @@
           <w:szCs w:val="24"/>
         </w:rPr>
       </w:pPr>
-      <w:r>
-        <w:rPr>
-          <w:rFonts w:ascii="Arial" w:hAnsi="Arial" w:cs="Arial"/>
-          <w:sz w:val="24"/>
-          <w:szCs w:val="24"/>
-        </w:rPr>
-        <w:t xml:space="preserve">O modelo Estrela é o mais básico para a arquitetura do </w:t>
+      <w:proofErr w:type="gramStart"/>
+      <w:r>
+        <w:rPr>
+          <w:rFonts w:ascii="Arial" w:hAnsi="Arial" w:cs="Arial"/>
+          <w:sz w:val="24"/>
+          <w:szCs w:val="24"/>
+        </w:rPr>
+        <w:t>O modelo Estrela</w:t>
+      </w:r>
+      <w:proofErr w:type="gramEnd"/>
+      <w:r>
+        <w:rPr>
+          <w:rFonts w:ascii="Arial" w:hAnsi="Arial" w:cs="Arial"/>
+          <w:sz w:val="24"/>
+          <w:szCs w:val="24"/>
+        </w:rPr>
+        <w:t xml:space="preserve"> é o mais básico para a arquitetura do </w:t>
       </w:r>
       <w:r>
         <w:rPr>
@@ -2760,6 +2788,69 @@
     <w:p>
       <w:pPr>
         <w:spacing w:line="360" w:lineRule="auto"/>
+        <w:jc w:val="both"/>
+        <w:rPr>
+          <w:rFonts w:ascii="Arial" w:hAnsi="Arial" w:cs="Arial"/>
+          <w:sz w:val="24"/>
+          <w:szCs w:val="24"/>
+        </w:rPr>
+      </w:pPr>
+      <w:r>
+        <w:rPr>
+          <w:noProof/>
+        </w:rPr>
+        <w:lastRenderedPageBreak/>
+        <w:pict>
+          <v:shape id="_x0000_s1039" type="#_x0000_t75" style="position:absolute;left:0;text-align:left;margin-left:.05pt;margin-top:.05pt;width:470.2pt;height:5in;z-index:1;mso-position-horizontal-relative:text;mso-position-vertical-relative:text;mso-width-relative:page;mso-height-relative:page">
+            <v:imagedata r:id="rId20" o:title="star_schema"/>
+            <w10:wrap type="topAndBottom"/>
+          </v:shape>
+        </w:pict>
+      </w:r>
+      <w:r>
+        <w:rPr>
+          <w:rFonts w:ascii="Arial" w:hAnsi="Arial" w:cs="Arial"/>
+          <w:sz w:val="24"/>
+          <w:szCs w:val="24"/>
+        </w:rPr>
+        <w:t>Figura x –</w:t>
+      </w:r>
+      <w:r>
+        <w:rPr>
+          <w:rFonts w:ascii="Arial" w:hAnsi="Arial" w:cs="Arial"/>
+          <w:sz w:val="24"/>
+          <w:szCs w:val="24"/>
+        </w:rPr>
+        <w:t xml:space="preserve"> Exemplo de modelo Estrela</w:t>
+      </w:r>
+      <w:r>
+        <w:rPr>
+          <w:rFonts w:ascii="Arial" w:hAnsi="Arial" w:cs="Arial"/>
+          <w:sz w:val="24"/>
+          <w:szCs w:val="24"/>
+        </w:rPr>
+        <w:t xml:space="preserve">. Fonte: </w:t>
+      </w:r>
+      <w:r>
+        <w:rPr>
+          <w:rFonts w:ascii="Arial" w:hAnsi="Arial" w:cs="Arial"/>
+          <w:sz w:val="24"/>
+          <w:szCs w:val="24"/>
+        </w:rPr>
+        <w:t>Autores (2019)</w:t>
+      </w:r>
+      <w:r>
+        <w:rPr>
+          <w:rFonts w:ascii="Arial" w:hAnsi="Arial" w:cs="Arial"/>
+          <w:sz w:val="24"/>
+          <w:szCs w:val="24"/>
+        </w:rPr>
+        <w:t>.</w:t>
+      </w:r>
+    </w:p>
+    <w:p>
+      <w:pPr>
+        <w:spacing w:line="360" w:lineRule="auto"/>
         <w:ind w:firstLine="720"/>
         <w:jc w:val="both"/>
         <w:rPr>
@@ -2774,7 +2865,116 @@
           <w:sz w:val="24"/>
           <w:szCs w:val="24"/>
         </w:rPr>
-        <w:t>[INSERIR IMAGEM]</w:t>
+        <w:t xml:space="preserve">O modelo Floco de Neve é um modelo específico que, partindo do modelo Estrela, as dimensões que possuem hierarquia são decompostas em outras tabelas </w:t>
+      </w:r>
+      <w:r>
+        <w:rPr>
+          <w:rFonts w:ascii="Arial" w:hAnsi="Arial" w:cs="Arial"/>
+          <w:sz w:val="24"/>
+          <w:szCs w:val="24"/>
+        </w:rPr>
+        <w:t>(CARVALHAES e ALVES, 2015).</w:t>
+      </w:r>
+      <w:r>
+        <w:rPr>
+          <w:rFonts w:ascii="Arial" w:hAnsi="Arial" w:cs="Arial"/>
+          <w:sz w:val="24"/>
+          <w:szCs w:val="24"/>
+        </w:rPr>
+        <w:t xml:space="preserve"> Nesse modelo temos uma redução de redundância nas tabelas de dimensões e uma menor quantidade de memória utilizada. Podemos usar de exemplo uma dimensão chamada Data, em que ela poderá ser decomposta em outras tabelas como dia, mês, ano, trimestre, etc. Assim, essas “</w:t>
+      </w:r>
+      <w:proofErr w:type="spellStart"/>
+      <w:r>
+        <w:rPr>
+          <w:rFonts w:ascii="Arial" w:hAnsi="Arial" w:cs="Arial"/>
+          <w:sz w:val="24"/>
+          <w:szCs w:val="24"/>
+        </w:rPr>
+        <w:t>sub-dimensões</w:t>
+      </w:r>
+      <w:proofErr w:type="spellEnd"/>
+      <w:r>
+        <w:rPr>
+          <w:rFonts w:ascii="Arial" w:hAnsi="Arial" w:cs="Arial"/>
+          <w:sz w:val="24"/>
+          <w:szCs w:val="24"/>
+        </w:rPr>
+        <w:t>” vão compor a dimensão principal.</w:t>
+      </w:r>
+    </w:p>
+    <w:p>
+      <w:pPr>
+        <w:spacing w:line="360" w:lineRule="auto"/>
+        <w:jc w:val="both"/>
+        <w:rPr>
+          <w:rFonts w:ascii="Arial" w:hAnsi="Arial" w:cs="Arial"/>
+          <w:sz w:val="24"/>
+          <w:szCs w:val="24"/>
+        </w:rPr>
+      </w:pPr>
+      <w:r>
+        <w:rPr>
+          <w:rFonts w:ascii="Arial" w:hAnsi="Arial" w:cs="Arial"/>
+          <w:sz w:val="24"/>
+          <w:szCs w:val="24"/>
+        </w:rPr>
+        <w:lastRenderedPageBreak/>
+        <w:pict>
+          <v:shape id="_x0000_i1052" type="#_x0000_t75" style="width:469.65pt;height:230.2pt">
+            <v:imagedata r:id="rId21" o:title="snowflake_schema"/>
+          </v:shape>
+        </w:pict>
+      </w:r>
+    </w:p>
+    <w:p>
+      <w:pPr>
+        <w:spacing w:line="360" w:lineRule="auto"/>
+        <w:jc w:val="both"/>
+        <w:rPr>
+          <w:rFonts w:ascii="Arial" w:hAnsi="Arial" w:cs="Arial"/>
+          <w:sz w:val="24"/>
+          <w:szCs w:val="24"/>
+        </w:rPr>
+      </w:pPr>
+      <w:r>
+        <w:rPr>
+          <w:rFonts w:ascii="Arial" w:hAnsi="Arial" w:cs="Arial"/>
+          <w:sz w:val="24"/>
+          <w:szCs w:val="24"/>
+        </w:rPr>
+        <w:t xml:space="preserve">Figura x – </w:t>
+      </w:r>
+      <w:r>
+        <w:rPr>
+          <w:rFonts w:ascii="Arial" w:hAnsi="Arial" w:cs="Arial"/>
+          <w:sz w:val="24"/>
+          <w:szCs w:val="24"/>
+        </w:rPr>
+        <w:t>Exemplo de modelo Floco de Neve</w:t>
+      </w:r>
+      <w:r>
+        <w:rPr>
+          <w:rFonts w:ascii="Arial" w:hAnsi="Arial" w:cs="Arial"/>
+          <w:sz w:val="24"/>
+          <w:szCs w:val="24"/>
+        </w:rPr>
+        <w:t xml:space="preserve">. Fonte: </w:t>
+      </w:r>
+      <w:r>
+        <w:rPr>
+          <w:rFonts w:ascii="Arial" w:hAnsi="Arial" w:cs="Arial"/>
+          <w:sz w:val="24"/>
+          <w:szCs w:val="24"/>
+        </w:rPr>
+        <w:t>Autores (2019)</w:t>
+      </w:r>
+      <w:r>
+        <w:rPr>
+          <w:rFonts w:ascii="Arial" w:hAnsi="Arial" w:cs="Arial"/>
+          <w:sz w:val="24"/>
+          <w:szCs w:val="24"/>
+        </w:rPr>
+        <w:t>.</w:t>
       </w:r>
     </w:p>
     <w:p>
@@ -2794,66 +2994,8 @@
           <w:sz w:val="24"/>
           <w:szCs w:val="24"/>
         </w:rPr>
-        <w:t xml:space="preserve">O modelo Floco de Neve é um modelo específico que, partindo do modelo Estrela, as dimensões que possuem hierarquia são decompostas em outras tabelas </w:t>
-      </w:r>
-      <w:r>
-        <w:rPr>
-          <w:rFonts w:ascii="Arial" w:hAnsi="Arial" w:cs="Arial"/>
-          <w:sz w:val="24"/>
-          <w:szCs w:val="24"/>
-        </w:rPr>
-        <w:t>(CARVALHAES e ALVES, 2015).</w:t>
-      </w:r>
-      <w:r>
-        <w:rPr>
-          <w:rFonts w:ascii="Arial" w:hAnsi="Arial" w:cs="Arial"/>
-          <w:sz w:val="24"/>
-          <w:szCs w:val="24"/>
-        </w:rPr>
-        <w:t xml:space="preserve"> Nesse modelo temos uma redução de redundância nas tabelas de dimensões e uma menor quantidade de memória utilizada. Podemos usar de exemplo uma dimensão chamada Data, em que ela poderá ser decomposta em outras tabelas como dia, mês, ano, trimestre, etc. Assim, essas “sub-dimensões” vão compor a dimensão principal.</w:t>
-      </w:r>
-    </w:p>
-    <w:p>
-      <w:pPr>
-        <w:spacing w:line="360" w:lineRule="auto"/>
-        <w:ind w:firstLine="720"/>
-        <w:jc w:val="both"/>
-        <w:rPr>
-          <w:rFonts w:ascii="Arial" w:hAnsi="Arial" w:cs="Arial"/>
-          <w:sz w:val="24"/>
-          <w:szCs w:val="24"/>
-        </w:rPr>
-      </w:pPr>
-      <w:r>
-        <w:rPr>
-          <w:rFonts w:ascii="Arial" w:hAnsi="Arial" w:cs="Arial"/>
-          <w:sz w:val="24"/>
-          <w:szCs w:val="24"/>
-        </w:rPr>
-        <w:t>[INSERIR IMAGEM]</w:t>
-      </w:r>
-    </w:p>
-    <w:p>
-      <w:pPr>
-        <w:spacing w:line="360" w:lineRule="auto"/>
-        <w:ind w:firstLine="720"/>
-        <w:jc w:val="both"/>
-        <w:rPr>
-          <w:rFonts w:ascii="Arial" w:hAnsi="Arial" w:cs="Arial"/>
-          <w:sz w:val="24"/>
-          <w:szCs w:val="24"/>
-        </w:rPr>
-      </w:pPr>
-      <w:r>
-        <w:rPr>
-          <w:rFonts w:ascii="Arial" w:hAnsi="Arial" w:cs="Arial"/>
-          <w:sz w:val="24"/>
-          <w:szCs w:val="24"/>
-        </w:rPr>
         <w:t>Para o presente trabalho, será utilizado o modelo Floco de Neve, devido algumas dimensões apresentarem hierarquia nelas, além deste modelo se propor a ser mais didático, já que apresenta de forma detalhada todas as dimensões que estão em uso pela operação de BI.</w:t>
       </w:r>
-      <w:bookmarkStart w:id="0" w:name="_GoBack"/>
-      <w:bookmarkEnd w:id="0"/>
     </w:p>
     <w:p>
       <w:pPr>
@@ -2983,6 +3125,7 @@
           <w:sz w:val="24"/>
           <w:szCs w:val="24"/>
         </w:rPr>
+        <w:lastRenderedPageBreak/>
         <w:t>Qual o país que possui a maior quantidade de alunos estrangeiros negros no Brasil entre os anos da análise?</w:t>
       </w:r>
     </w:p>
@@ -3276,6 +3419,7 @@
           <w:sz w:val="24"/>
           <w:szCs w:val="24"/>
         </w:rPr>
+        <w:lastRenderedPageBreak/>
         <w:t xml:space="preserve">Com a fato e as dimensões já definidas, será criada as ETLs para a carga das informações no </w:t>
       </w:r>
       <w:r>
@@ -3302,6 +3446,7 @@
         <w:jc w:val="both"/>
         <w:rPr>
           <w:rFonts w:ascii="Arial" w:hAnsi="Arial" w:cs="Arial"/>
+          <w:i/>
           <w:sz w:val="24"/>
           <w:szCs w:val="24"/>
         </w:rPr>
@@ -3323,6 +3468,1297 @@
         </w:rPr>
         <w:t>Data Warehouse</w:t>
       </w:r>
+    </w:p>
+    <w:p>
+      <w:pPr>
+        <w:spacing w:line="360" w:lineRule="auto"/>
+        <w:jc w:val="both"/>
+        <w:rPr>
+          <w:rFonts w:ascii="Arial" w:hAnsi="Arial" w:cs="Arial"/>
+          <w:sz w:val="24"/>
+          <w:szCs w:val="24"/>
+        </w:rPr>
+      </w:pPr>
+      <w:r>
+        <w:rPr>
+          <w:rFonts w:ascii="Arial" w:hAnsi="Arial" w:cs="Arial"/>
+          <w:i/>
+          <w:sz w:val="24"/>
+          <w:szCs w:val="24"/>
+        </w:rPr>
+        <w:tab/>
+      </w:r>
+      <w:r>
+        <w:rPr>
+          <w:rFonts w:ascii="Arial" w:hAnsi="Arial" w:cs="Arial"/>
+          <w:sz w:val="24"/>
+          <w:szCs w:val="24"/>
+        </w:rPr>
+        <w:t>Nessa parte de explicação das ETLs, separaremos por dimensões que possuem padrões de carga semelhantes, explicando os dados envolvidos e o processo.</w:t>
+      </w:r>
+    </w:p>
+    <w:p>
+      <w:pPr>
+        <w:spacing w:line="360" w:lineRule="auto"/>
+        <w:jc w:val="both"/>
+        <w:rPr>
+          <w:rFonts w:ascii="Arial" w:hAnsi="Arial" w:cs="Arial"/>
+          <w:sz w:val="24"/>
+          <w:szCs w:val="24"/>
+        </w:rPr>
+      </w:pPr>
+      <w:r>
+        <w:rPr>
+          <w:rFonts w:ascii="Arial" w:hAnsi="Arial" w:cs="Arial"/>
+          <w:sz w:val="24"/>
+          <w:szCs w:val="24"/>
+        </w:rPr>
+        <w:t xml:space="preserve">4.4.4.1 </w:t>
+      </w:r>
+      <w:r>
+        <w:rPr>
+          <w:rFonts w:ascii="Arial" w:hAnsi="Arial" w:cs="Arial"/>
+          <w:sz w:val="24"/>
+          <w:szCs w:val="24"/>
+        </w:rPr>
+        <w:t>Dimensões Categoria Escola Privada</w:t>
+      </w:r>
+      <w:r>
+        <w:rPr>
+          <w:rFonts w:ascii="Arial" w:hAnsi="Arial" w:cs="Arial"/>
+          <w:sz w:val="24"/>
+          <w:szCs w:val="24"/>
+        </w:rPr>
+        <w:t>, Cor/Raça, Dependência, Etapa de Ensino, Localização, Mediação Didática, Nacionalidade, Sexo, Zona Residencial e Ano</w:t>
+      </w:r>
+    </w:p>
+    <w:p>
+      <w:pPr>
+        <w:spacing w:line="360" w:lineRule="auto"/>
+        <w:jc w:val="both"/>
+        <w:rPr>
+          <w:rFonts w:ascii="Arial" w:hAnsi="Arial" w:cs="Arial"/>
+          <w:sz w:val="24"/>
+          <w:szCs w:val="24"/>
+        </w:rPr>
+      </w:pPr>
+      <w:r>
+        <w:rPr>
+          <w:rFonts w:ascii="Arial" w:hAnsi="Arial" w:cs="Arial"/>
+          <w:sz w:val="24"/>
+          <w:szCs w:val="24"/>
+        </w:rPr>
+        <w:tab/>
+        <w:t xml:space="preserve">Para a carga dessas dimensões, dada a sua quantidade pequena de informações, foi montado um conjunto de dados para a sua inserção. </w:t>
+      </w:r>
+    </w:p>
+    <w:p>
+      <w:pPr>
+        <w:spacing w:line="360" w:lineRule="auto"/>
+        <w:jc w:val="both"/>
+        <w:rPr>
+          <w:rFonts w:ascii="Arial" w:hAnsi="Arial" w:cs="Arial"/>
+          <w:sz w:val="24"/>
+          <w:szCs w:val="24"/>
+        </w:rPr>
+      </w:pPr>
+      <w:r>
+        <w:rPr>
+          <w:rFonts w:ascii="Arial" w:hAnsi="Arial" w:cs="Arial"/>
+          <w:sz w:val="24"/>
+          <w:szCs w:val="24"/>
+        </w:rPr>
+        <w:pict>
+          <v:shape id="_x0000_i1053" type="#_x0000_t75" style="width:468.55pt;height:150pt">
+            <v:imagedata r:id="rId22" o:title="etl_dw_datagrid"/>
+          </v:shape>
+        </w:pict>
+      </w:r>
+    </w:p>
+    <w:p>
+      <w:pPr>
+        <w:spacing w:line="360" w:lineRule="auto"/>
+        <w:jc w:val="both"/>
+        <w:rPr>
+          <w:rFonts w:ascii="Arial" w:hAnsi="Arial" w:cs="Arial"/>
+          <w:sz w:val="24"/>
+          <w:szCs w:val="24"/>
+        </w:rPr>
+      </w:pPr>
+      <w:r>
+        <w:rPr>
+          <w:rFonts w:ascii="Arial" w:hAnsi="Arial" w:cs="Arial"/>
+          <w:sz w:val="24"/>
+          <w:szCs w:val="24"/>
+        </w:rPr>
+        <w:t>Figura x –</w:t>
+      </w:r>
+      <w:r>
+        <w:rPr>
+          <w:rFonts w:ascii="Arial" w:hAnsi="Arial" w:cs="Arial"/>
+          <w:sz w:val="24"/>
+          <w:szCs w:val="24"/>
+        </w:rPr>
+        <w:t xml:space="preserve"> Visão geral das primeiras ETLs</w:t>
+      </w:r>
+      <w:r>
+        <w:rPr>
+          <w:rFonts w:ascii="Arial" w:hAnsi="Arial" w:cs="Arial"/>
+          <w:sz w:val="24"/>
+          <w:szCs w:val="24"/>
+        </w:rPr>
+        <w:t xml:space="preserve"> Grid</w:t>
+      </w:r>
+      <w:r>
+        <w:rPr>
+          <w:rFonts w:ascii="Arial" w:hAnsi="Arial" w:cs="Arial"/>
+          <w:sz w:val="24"/>
+          <w:szCs w:val="24"/>
+        </w:rPr>
+        <w:t xml:space="preserve"> para o DW</w:t>
+      </w:r>
+      <w:r>
+        <w:rPr>
+          <w:rFonts w:ascii="Arial" w:hAnsi="Arial" w:cs="Arial"/>
+          <w:sz w:val="24"/>
+          <w:szCs w:val="24"/>
+        </w:rPr>
+        <w:t>. Fonte: Autores (2019).</w:t>
+      </w:r>
+    </w:p>
+    <w:p>
+      <w:pPr>
+        <w:spacing w:line="360" w:lineRule="auto"/>
+        <w:jc w:val="both"/>
+        <w:rPr>
+          <w:rFonts w:ascii="Arial" w:hAnsi="Arial" w:cs="Arial"/>
+          <w:sz w:val="24"/>
+          <w:szCs w:val="24"/>
+        </w:rPr>
+      </w:pPr>
+      <w:r>
+        <w:rPr>
+          <w:rFonts w:ascii="Arial" w:hAnsi="Arial" w:cs="Arial"/>
+          <w:sz w:val="24"/>
+          <w:szCs w:val="24"/>
+        </w:rPr>
+        <w:t>Os seguintes passos foram utilizados:</w:t>
+      </w:r>
+    </w:p>
+    <w:p>
+      <w:pPr>
+        <w:spacing w:line="360" w:lineRule="auto"/>
+        <w:ind w:firstLine="720"/>
+        <w:jc w:val="both"/>
+        <w:rPr>
+          <w:rFonts w:ascii="Arial" w:hAnsi="Arial" w:cs="Arial"/>
+          <w:sz w:val="24"/>
+          <w:szCs w:val="24"/>
+        </w:rPr>
+      </w:pPr>
+      <w:r>
+        <w:rPr>
+          <w:rFonts w:ascii="Arial" w:hAnsi="Arial" w:cs="Arial"/>
+          <w:i/>
+          <w:sz w:val="24"/>
+          <w:szCs w:val="24"/>
+        </w:rPr>
+        <w:t>Data Grid</w:t>
+      </w:r>
+      <w:r>
+        <w:rPr>
+          <w:rFonts w:ascii="Arial" w:hAnsi="Arial" w:cs="Arial"/>
+          <w:sz w:val="24"/>
+          <w:szCs w:val="24"/>
+        </w:rPr>
+        <w:t>:</w:t>
+      </w:r>
+      <w:r>
+        <w:rPr>
+          <w:rFonts w:ascii="Arial" w:hAnsi="Arial" w:cs="Arial"/>
+          <w:sz w:val="24"/>
+          <w:szCs w:val="24"/>
+        </w:rPr>
+        <w:t xml:space="preserve"> Neste </w:t>
+      </w:r>
+      <w:r>
+        <w:rPr>
+          <w:rFonts w:ascii="Arial" w:hAnsi="Arial" w:cs="Arial"/>
+          <w:i/>
+          <w:sz w:val="24"/>
+          <w:szCs w:val="24"/>
+        </w:rPr>
+        <w:t>step</w:t>
+      </w:r>
+      <w:r>
+        <w:rPr>
+          <w:rFonts w:ascii="Arial" w:hAnsi="Arial" w:cs="Arial"/>
+          <w:sz w:val="24"/>
+          <w:szCs w:val="24"/>
+        </w:rPr>
+        <w:t xml:space="preserve"> podemos criar uma tabela com um conjunto constante de dados, informando os nomes dos campos, seus tipos, e seus respectivos dados, conforme será mostrado para cada uma das dimensões</w:t>
+      </w:r>
+      <w:r>
+        <w:rPr>
+          <w:rFonts w:ascii="Arial" w:hAnsi="Arial" w:cs="Arial"/>
+          <w:sz w:val="24"/>
+          <w:szCs w:val="24"/>
+        </w:rPr>
+        <w:t>.</w:t>
+      </w:r>
+    </w:p>
+    <w:p>
+      <w:pPr>
+        <w:spacing w:line="360" w:lineRule="auto"/>
+        <w:jc w:val="both"/>
+        <w:rPr>
+          <w:rFonts w:ascii="Arial" w:hAnsi="Arial" w:cs="Arial"/>
+          <w:sz w:val="24"/>
+          <w:szCs w:val="24"/>
+        </w:rPr>
+      </w:pPr>
+      <w:r>
+        <w:rPr>
+          <w:rFonts w:ascii="Arial" w:hAnsi="Arial" w:cs="Arial"/>
+          <w:sz w:val="24"/>
+          <w:szCs w:val="24"/>
+        </w:rPr>
+        <w:tab/>
+      </w:r>
+      <w:r>
+        <w:rPr>
+          <w:rFonts w:ascii="Arial" w:hAnsi="Arial" w:cs="Arial"/>
+          <w:i/>
+          <w:sz w:val="24"/>
+          <w:szCs w:val="24"/>
+        </w:rPr>
+        <w:t>Table Output</w:t>
+      </w:r>
+      <w:r>
+        <w:rPr>
+          <w:rFonts w:ascii="Arial" w:hAnsi="Arial" w:cs="Arial"/>
+          <w:sz w:val="24"/>
+          <w:szCs w:val="24"/>
+        </w:rPr>
+        <w:t xml:space="preserve">: </w:t>
+      </w:r>
+      <w:r>
+        <w:rPr>
+          <w:rFonts w:ascii="Arial" w:hAnsi="Arial" w:cs="Arial"/>
+          <w:sz w:val="24"/>
+          <w:szCs w:val="24"/>
+        </w:rPr>
+        <w:t xml:space="preserve">Conforme explicado na parte do </w:t>
+      </w:r>
+      <w:r>
+        <w:rPr>
+          <w:rFonts w:ascii="Arial" w:hAnsi="Arial" w:cs="Arial"/>
+          <w:i/>
+          <w:sz w:val="24"/>
+          <w:szCs w:val="24"/>
+        </w:rPr>
+        <w:t>Staging</w:t>
+      </w:r>
+      <w:r>
+        <w:rPr>
+          <w:rFonts w:ascii="Arial" w:hAnsi="Arial" w:cs="Arial"/>
+          <w:sz w:val="24"/>
+          <w:szCs w:val="24"/>
+        </w:rPr>
+        <w:t>,</w:t>
+      </w:r>
+      <w:r>
+        <w:rPr>
+          <w:rFonts w:ascii="Arial" w:hAnsi="Arial" w:cs="Arial"/>
+          <w:i/>
+          <w:sz w:val="24"/>
+          <w:szCs w:val="24"/>
+        </w:rPr>
+        <w:t xml:space="preserve"> </w:t>
+      </w:r>
+      <w:r>
+        <w:rPr>
+          <w:rFonts w:ascii="Arial" w:hAnsi="Arial" w:cs="Arial"/>
+          <w:sz w:val="24"/>
+          <w:szCs w:val="24"/>
+        </w:rPr>
+        <w:t>esse passo r</w:t>
+      </w:r>
+      <w:r>
+        <w:rPr>
+          <w:rFonts w:ascii="Arial" w:hAnsi="Arial" w:cs="Arial"/>
+          <w:sz w:val="24"/>
+          <w:szCs w:val="24"/>
+        </w:rPr>
+        <w:t>ealiza a carga dos dados estruturados em uma tabela no banco de dados. A tabela não precisa ser criada com antecedência, já que o PDI prepara um comando SQL com os dados que serão inseridos.</w:t>
+      </w:r>
+    </w:p>
+    <w:p>
+      <w:pPr>
+        <w:spacing w:line="360" w:lineRule="auto"/>
+        <w:jc w:val="both"/>
+        <w:rPr>
+          <w:rFonts w:ascii="Arial" w:hAnsi="Arial" w:cs="Arial"/>
+          <w:sz w:val="24"/>
+          <w:szCs w:val="24"/>
+        </w:rPr>
+      </w:pPr>
+      <w:r>
+        <w:rPr>
+          <w:rFonts w:ascii="Arial" w:hAnsi="Arial" w:cs="Arial"/>
+          <w:sz w:val="24"/>
+          <w:szCs w:val="24"/>
+        </w:rPr>
+        <w:t>Dados e definições de cada uma das dimensões:</w:t>
+      </w:r>
+    </w:p>
+    <w:p>
+      <w:pPr>
+        <w:spacing w:line="360" w:lineRule="auto"/>
+        <w:jc w:val="both"/>
+        <w:rPr>
+          <w:rFonts w:ascii="Arial" w:hAnsi="Arial" w:cs="Arial"/>
+          <w:sz w:val="24"/>
+          <w:szCs w:val="24"/>
+        </w:rPr>
+      </w:pPr>
+      <w:r>
+        <w:rPr>
+          <w:rFonts w:ascii="Arial" w:hAnsi="Arial" w:cs="Arial"/>
+          <w:sz w:val="24"/>
+          <w:szCs w:val="24"/>
+        </w:rPr>
+        <w:lastRenderedPageBreak/>
+        <w:tab/>
+        <w:t>Ano: Tempo é a dimensão que todo ambiente de BI precisa ter, no caso do presente trabalho, a nossa dimensão de tempo é formada pelos respectivos anos das análises do Inep. Além disso, foi adicionado um cód</w:t>
+      </w:r>
+      <w:r>
+        <w:rPr>
+          <w:rFonts w:ascii="Arial" w:hAnsi="Arial" w:cs="Arial"/>
+          <w:sz w:val="24"/>
+          <w:szCs w:val="24"/>
+        </w:rPr>
+        <w:t>igo para cada um dos dados, e um</w:t>
+      </w:r>
+      <w:r>
+        <w:rPr>
+          <w:rFonts w:ascii="Arial" w:hAnsi="Arial" w:cs="Arial"/>
+          <w:sz w:val="24"/>
+          <w:szCs w:val="24"/>
+        </w:rPr>
+        <w:t xml:space="preserve"> indicador de ano nulo, para caso o conjunto de dados não tiver essa informação.</w:t>
+      </w:r>
+    </w:p>
+    <w:p>
+      <w:pPr>
+        <w:spacing w:line="360" w:lineRule="auto"/>
+        <w:jc w:val="both"/>
+        <w:rPr>
+          <w:rFonts w:ascii="Arial" w:hAnsi="Arial" w:cs="Arial"/>
+          <w:sz w:val="24"/>
+          <w:szCs w:val="24"/>
+        </w:rPr>
+      </w:pPr>
+      <w:r>
+        <w:rPr>
+          <w:rFonts w:ascii="Arial" w:hAnsi="Arial" w:cs="Arial"/>
+          <w:sz w:val="24"/>
+          <w:szCs w:val="24"/>
+        </w:rPr>
+        <w:pict>
+          <v:shape id="_x0000_i1055" type="#_x0000_t75" style="width:463.1pt;height:195.25pt">
+            <v:imagedata r:id="rId23" o:title="dados_d_ano"/>
+          </v:shape>
+        </w:pict>
+      </w:r>
+    </w:p>
+    <w:p>
+      <w:pPr>
+        <w:spacing w:line="360" w:lineRule="auto"/>
+        <w:jc w:val="both"/>
+        <w:rPr>
+          <w:rFonts w:ascii="Arial" w:hAnsi="Arial" w:cs="Arial"/>
+          <w:sz w:val="24"/>
+          <w:szCs w:val="24"/>
+        </w:rPr>
+      </w:pPr>
+      <w:r>
+        <w:rPr>
+          <w:rFonts w:ascii="Arial" w:hAnsi="Arial" w:cs="Arial"/>
+          <w:sz w:val="24"/>
+          <w:szCs w:val="24"/>
+        </w:rPr>
+        <w:t xml:space="preserve">Figura x – </w:t>
+      </w:r>
+      <w:r>
+        <w:rPr>
+          <w:rFonts w:ascii="Arial" w:hAnsi="Arial" w:cs="Arial"/>
+          <w:sz w:val="24"/>
+          <w:szCs w:val="24"/>
+        </w:rPr>
+        <w:t>Dados inseridos na dimensão Ano</w:t>
+      </w:r>
+      <w:r>
+        <w:rPr>
+          <w:rFonts w:ascii="Arial" w:hAnsi="Arial" w:cs="Arial"/>
+          <w:sz w:val="24"/>
+          <w:szCs w:val="24"/>
+        </w:rPr>
+        <w:t>. Fonte: Autores (2019).</w:t>
+      </w:r>
+    </w:p>
+    <w:p>
+      <w:pPr>
+        <w:spacing w:line="360" w:lineRule="auto"/>
+        <w:jc w:val="both"/>
+        <w:rPr>
+          <w:rFonts w:ascii="Arial" w:hAnsi="Arial" w:cs="Arial"/>
+          <w:sz w:val="24"/>
+          <w:szCs w:val="24"/>
+        </w:rPr>
+      </w:pPr>
+      <w:r>
+        <w:rPr>
+          <w:rFonts w:ascii="Arial" w:hAnsi="Arial" w:cs="Arial"/>
+          <w:sz w:val="24"/>
+          <w:szCs w:val="24"/>
+        </w:rPr>
+        <w:tab/>
+        <w:t>Categoria de Escola Privada: Uma escola que é privada pode ser de quatros tipos distintos. Além do código que fora atribuído para cada e o seu indicador nulo, foi adicionado um indicador para quando a escola for pública, já que se uma escola tiver essa nomenclatura, ela não terá um tipo indicador de escola privada, ou seja, “não se aplica”.</w:t>
+      </w:r>
+    </w:p>
+    <w:p>
+      <w:pPr>
+        <w:spacing w:line="360" w:lineRule="auto"/>
+        <w:jc w:val="both"/>
+        <w:rPr>
+          <w:rFonts w:ascii="Arial" w:hAnsi="Arial" w:cs="Arial"/>
+          <w:sz w:val="24"/>
+          <w:szCs w:val="24"/>
+        </w:rPr>
+      </w:pPr>
+      <w:r>
+        <w:rPr>
+          <w:rFonts w:ascii="Arial" w:hAnsi="Arial" w:cs="Arial"/>
+          <w:sz w:val="24"/>
+          <w:szCs w:val="24"/>
+        </w:rPr>
+        <w:pict>
+          <v:shape id="_x0000_i1057" type="#_x0000_t75" style="width:468.55pt;height:123.25pt">
+            <v:imagedata r:id="rId24" o:title="dados_d_catEscolaPrivada"/>
+          </v:shape>
+        </w:pict>
+      </w:r>
+    </w:p>
+    <w:p>
+      <w:pPr>
+        <w:spacing w:line="360" w:lineRule="auto"/>
+        <w:jc w:val="both"/>
+        <w:rPr>
+          <w:rFonts w:ascii="Arial" w:hAnsi="Arial" w:cs="Arial"/>
+          <w:sz w:val="24"/>
+          <w:szCs w:val="24"/>
+        </w:rPr>
+      </w:pPr>
+      <w:r>
+        <w:rPr>
+          <w:rFonts w:ascii="Arial" w:hAnsi="Arial" w:cs="Arial"/>
+          <w:sz w:val="24"/>
+          <w:szCs w:val="24"/>
+        </w:rPr>
+        <w:t xml:space="preserve">Figura x – Dados inseridos na dimensão </w:t>
+      </w:r>
+      <w:r>
+        <w:rPr>
+          <w:rFonts w:ascii="Arial" w:hAnsi="Arial" w:cs="Arial"/>
+          <w:sz w:val="24"/>
+          <w:szCs w:val="24"/>
+        </w:rPr>
+        <w:t>Categoria Escola Privada</w:t>
+      </w:r>
+      <w:r>
+        <w:rPr>
+          <w:rFonts w:ascii="Arial" w:hAnsi="Arial" w:cs="Arial"/>
+          <w:sz w:val="24"/>
+          <w:szCs w:val="24"/>
+        </w:rPr>
+        <w:t>. Fonte: Autores (2019).</w:t>
+      </w:r>
+    </w:p>
+    <w:p>
+      <w:pPr>
+        <w:spacing w:line="360" w:lineRule="auto"/>
+        <w:jc w:val="both"/>
+        <w:rPr>
+          <w:rFonts w:ascii="Arial" w:hAnsi="Arial" w:cs="Arial"/>
+          <w:sz w:val="24"/>
+          <w:szCs w:val="24"/>
+        </w:rPr>
+      </w:pPr>
+      <w:r>
+        <w:rPr>
+          <w:rFonts w:ascii="Arial" w:hAnsi="Arial" w:cs="Arial"/>
+          <w:sz w:val="24"/>
+          <w:szCs w:val="24"/>
+        </w:rPr>
+        <w:lastRenderedPageBreak/>
+        <w:tab/>
+        <w:t xml:space="preserve">Cor/Raça: </w:t>
+      </w:r>
+      <w:r>
+        <w:rPr>
+          <w:rFonts w:ascii="Arial" w:hAnsi="Arial" w:cs="Arial"/>
+          <w:sz w:val="24"/>
+          <w:szCs w:val="24"/>
+        </w:rPr>
+        <w:t>Cada aluno, nos questionários do Inep, se declara com um tipo de Cor/Raça, como também pode preferir pela não declaração. O Inep coloca cinco escolhas para os alunos, além de uma para a não declaração. Como nas outras dimensões, foi inserido também um indicador de Cor/Raça nula, para caso o conjunto da análise não tiver essa informação.</w:t>
+      </w:r>
+    </w:p>
+    <w:p>
+      <w:pPr>
+        <w:spacing w:line="360" w:lineRule="auto"/>
+        <w:jc w:val="both"/>
+        <w:rPr>
+          <w:rFonts w:ascii="Arial" w:hAnsi="Arial" w:cs="Arial"/>
+          <w:sz w:val="24"/>
+          <w:szCs w:val="24"/>
+        </w:rPr>
+      </w:pPr>
+      <w:r>
+        <w:rPr>
+          <w:rFonts w:ascii="Arial" w:hAnsi="Arial" w:cs="Arial"/>
+          <w:sz w:val="24"/>
+          <w:szCs w:val="24"/>
+        </w:rPr>
+        <w:pict>
+          <v:shape id="_x0000_i1059" type="#_x0000_t75" style="width:468pt;height:262.35pt">
+            <v:imagedata r:id="rId25" o:title="dados_d_cor_raca"/>
+          </v:shape>
+        </w:pict>
+      </w:r>
+    </w:p>
+    <w:p>
+      <w:pPr>
+        <w:spacing w:line="360" w:lineRule="auto"/>
+        <w:jc w:val="both"/>
+        <w:rPr>
+          <w:rFonts w:ascii="Arial" w:hAnsi="Arial" w:cs="Arial"/>
+          <w:sz w:val="24"/>
+          <w:szCs w:val="24"/>
+        </w:rPr>
+      </w:pPr>
+      <w:r>
+        <w:rPr>
+          <w:rFonts w:ascii="Arial" w:hAnsi="Arial" w:cs="Arial"/>
+          <w:sz w:val="24"/>
+          <w:szCs w:val="24"/>
+        </w:rPr>
+        <w:t xml:space="preserve">Figura x – Dados inseridos na dimensão </w:t>
+      </w:r>
+      <w:r>
+        <w:rPr>
+          <w:rFonts w:ascii="Arial" w:hAnsi="Arial" w:cs="Arial"/>
+          <w:sz w:val="24"/>
+          <w:szCs w:val="24"/>
+        </w:rPr>
+        <w:t>Cor/Raça</w:t>
+      </w:r>
+      <w:r>
+        <w:rPr>
+          <w:rFonts w:ascii="Arial" w:hAnsi="Arial" w:cs="Arial"/>
+          <w:sz w:val="24"/>
+          <w:szCs w:val="24"/>
+        </w:rPr>
+        <w:t>. Fonte: Autores (2019).</w:t>
+      </w:r>
+    </w:p>
+    <w:p>
+      <w:pPr>
+        <w:spacing w:line="360" w:lineRule="auto"/>
+        <w:jc w:val="both"/>
+        <w:rPr>
+          <w:rFonts w:ascii="Arial" w:hAnsi="Arial" w:cs="Arial"/>
+          <w:sz w:val="24"/>
+          <w:szCs w:val="24"/>
+        </w:rPr>
+      </w:pPr>
+      <w:r>
+        <w:rPr>
+          <w:rFonts w:ascii="Arial" w:hAnsi="Arial" w:cs="Arial"/>
+          <w:sz w:val="24"/>
+          <w:szCs w:val="24"/>
+        </w:rPr>
+        <w:tab/>
+        <w:t>Dependência: Cada escola possui um tipo de dependência,</w:t>
+      </w:r>
+      <w:r>
+        <w:rPr>
+          <w:rFonts w:ascii="Arial" w:hAnsi="Arial" w:cs="Arial"/>
+          <w:sz w:val="24"/>
+          <w:szCs w:val="24"/>
+        </w:rPr>
+        <w:t xml:space="preserve"> indicando a qual esfera ela está associada, ou se é uma escola privada. </w:t>
+      </w:r>
+    </w:p>
+    <w:p>
+      <w:pPr>
+        <w:spacing w:line="360" w:lineRule="auto"/>
+        <w:jc w:val="both"/>
+        <w:rPr>
+          <w:rFonts w:ascii="Arial" w:hAnsi="Arial" w:cs="Arial"/>
+          <w:sz w:val="24"/>
+          <w:szCs w:val="24"/>
+        </w:rPr>
+      </w:pPr>
+      <w:r>
+        <w:rPr>
+          <w:rFonts w:ascii="Arial" w:hAnsi="Arial" w:cs="Arial"/>
+          <w:sz w:val="24"/>
+          <w:szCs w:val="24"/>
+        </w:rPr>
+        <w:pict>
+          <v:shape id="_x0000_i1061" type="#_x0000_t75" style="width:472.35pt;height:174pt">
+            <v:imagedata r:id="rId26" o:title="dados_d_dependencia"/>
+          </v:shape>
+        </w:pict>
+      </w:r>
+    </w:p>
+    <w:p>
+      <w:pPr>
+        <w:spacing w:line="360" w:lineRule="auto"/>
+        <w:jc w:val="both"/>
+        <w:rPr>
+          <w:rFonts w:ascii="Arial" w:hAnsi="Arial" w:cs="Arial"/>
+          <w:sz w:val="24"/>
+          <w:szCs w:val="24"/>
+        </w:rPr>
+      </w:pPr>
+      <w:r>
+        <w:rPr>
+          <w:rFonts w:ascii="Arial" w:hAnsi="Arial" w:cs="Arial"/>
+          <w:sz w:val="24"/>
+          <w:szCs w:val="24"/>
+        </w:rPr>
+        <w:lastRenderedPageBreak/>
+        <w:t xml:space="preserve">Figura x – Dados inseridos na dimensão </w:t>
+      </w:r>
+      <w:r>
+        <w:rPr>
+          <w:rFonts w:ascii="Arial" w:hAnsi="Arial" w:cs="Arial"/>
+          <w:sz w:val="24"/>
+          <w:szCs w:val="24"/>
+        </w:rPr>
+        <w:t>Dependência</w:t>
+      </w:r>
+      <w:r>
+        <w:rPr>
+          <w:rFonts w:ascii="Arial" w:hAnsi="Arial" w:cs="Arial"/>
+          <w:sz w:val="24"/>
+          <w:szCs w:val="24"/>
+        </w:rPr>
+        <w:t>. Fonte: Autores (2019).</w:t>
+      </w:r>
+    </w:p>
+    <w:p>
+      <w:pPr>
+        <w:spacing w:line="360" w:lineRule="auto"/>
+        <w:jc w:val="both"/>
+        <w:rPr>
+          <w:rFonts w:ascii="Arial" w:hAnsi="Arial" w:cs="Arial"/>
+          <w:sz w:val="24"/>
+          <w:szCs w:val="24"/>
+        </w:rPr>
+      </w:pPr>
+      <w:r>
+        <w:rPr>
+          <w:rFonts w:ascii="Arial" w:hAnsi="Arial" w:cs="Arial"/>
+          <w:sz w:val="24"/>
+          <w:szCs w:val="24"/>
+        </w:rPr>
+        <w:tab/>
+        <w:t xml:space="preserve">Etapa de Ensino: Um aluno está associado a uma etapa de ensino, que é a série que ele estava cursando no momento do censo. </w:t>
+      </w:r>
+    </w:p>
+    <w:p>
+      <w:pPr>
+        <w:spacing w:line="360" w:lineRule="auto"/>
+        <w:jc w:val="both"/>
+        <w:rPr>
+          <w:rFonts w:ascii="Arial" w:hAnsi="Arial" w:cs="Arial"/>
+          <w:sz w:val="24"/>
+          <w:szCs w:val="24"/>
+        </w:rPr>
+      </w:pPr>
+      <w:r>
+        <w:rPr>
+          <w:rFonts w:ascii="Arial" w:hAnsi="Arial" w:cs="Arial"/>
+          <w:sz w:val="24"/>
+          <w:szCs w:val="24"/>
+        </w:rPr>
+        <w:pict>
+          <v:shape id="_x0000_i1063" type="#_x0000_t75" style="width:468pt;height:549.8pt">
+            <v:imagedata r:id="rId27" o:title="dados_d_etapa_1"/>
+          </v:shape>
+        </w:pict>
+      </w:r>
+    </w:p>
+    <w:p>
+      <w:pPr>
+        <w:spacing w:line="360" w:lineRule="auto"/>
+        <w:jc w:val="both"/>
+        <w:rPr>
+          <w:rFonts w:ascii="Arial" w:hAnsi="Arial" w:cs="Arial"/>
+          <w:sz w:val="24"/>
+          <w:szCs w:val="24"/>
+        </w:rPr>
+      </w:pPr>
+      <w:r>
+        <w:rPr>
+          <w:rFonts w:ascii="Arial" w:hAnsi="Arial" w:cs="Arial"/>
+          <w:sz w:val="24"/>
+          <w:szCs w:val="24"/>
+        </w:rPr>
+        <w:lastRenderedPageBreak/>
+        <w:t xml:space="preserve">Figura x – Dados inseridos na dimensão </w:t>
+      </w:r>
+      <w:r>
+        <w:rPr>
+          <w:rFonts w:ascii="Arial" w:hAnsi="Arial" w:cs="Arial"/>
+          <w:sz w:val="24"/>
+          <w:szCs w:val="24"/>
+        </w:rPr>
+        <w:t>Etapa Ensino</w:t>
+      </w:r>
+      <w:r>
+        <w:rPr>
+          <w:rFonts w:ascii="Arial" w:hAnsi="Arial" w:cs="Arial"/>
+          <w:sz w:val="24"/>
+          <w:szCs w:val="24"/>
+        </w:rPr>
+        <w:t>. Fonte: Autores (2019).</w:t>
+      </w:r>
+    </w:p>
+    <w:p>
+      <w:pPr>
+        <w:spacing w:line="360" w:lineRule="auto"/>
+        <w:jc w:val="both"/>
+        <w:rPr>
+          <w:rFonts w:ascii="Arial" w:hAnsi="Arial" w:cs="Arial"/>
+          <w:sz w:val="24"/>
+          <w:szCs w:val="24"/>
+        </w:rPr>
+      </w:pPr>
+      <w:r>
+        <w:rPr>
+          <w:rFonts w:ascii="Arial" w:hAnsi="Arial" w:cs="Arial"/>
+          <w:sz w:val="24"/>
+          <w:szCs w:val="24"/>
+        </w:rPr>
+        <w:pict>
+          <v:shape id="_x0000_i1072" type="#_x0000_t75" style="width:470.2pt;height:105.8pt">
+            <v:imagedata r:id="rId28" o:title="dados_d_etapa_2"/>
+          </v:shape>
+        </w:pict>
+      </w:r>
+    </w:p>
+    <w:p>
+      <w:pPr>
+        <w:spacing w:line="360" w:lineRule="auto"/>
+        <w:jc w:val="both"/>
+        <w:rPr>
+          <w:rFonts w:ascii="Arial" w:hAnsi="Arial" w:cs="Arial"/>
+          <w:sz w:val="24"/>
+          <w:szCs w:val="24"/>
+        </w:rPr>
+      </w:pPr>
+      <w:r>
+        <w:rPr>
+          <w:rFonts w:ascii="Arial" w:hAnsi="Arial" w:cs="Arial"/>
+          <w:sz w:val="24"/>
+          <w:szCs w:val="24"/>
+        </w:rPr>
+        <w:t>Figura x – Dados inseridos na dimensão Etapa Ensino</w:t>
+      </w:r>
+      <w:r>
+        <w:rPr>
+          <w:rFonts w:ascii="Arial" w:hAnsi="Arial" w:cs="Arial"/>
+          <w:sz w:val="24"/>
+          <w:szCs w:val="24"/>
+        </w:rPr>
+        <w:t xml:space="preserve"> (cont.)</w:t>
+      </w:r>
+      <w:r>
+        <w:rPr>
+          <w:rFonts w:ascii="Arial" w:hAnsi="Arial" w:cs="Arial"/>
+          <w:sz w:val="24"/>
+          <w:szCs w:val="24"/>
+        </w:rPr>
+        <w:t>. Fonte: Autores (2019).</w:t>
+      </w:r>
+    </w:p>
+    <w:p>
+      <w:pPr>
+        <w:spacing w:line="360" w:lineRule="auto"/>
+        <w:jc w:val="both"/>
+        <w:rPr>
+          <w:rFonts w:ascii="Arial" w:hAnsi="Arial" w:cs="Arial"/>
+          <w:sz w:val="24"/>
+          <w:szCs w:val="24"/>
+        </w:rPr>
+      </w:pPr>
+      <w:r>
+        <w:rPr>
+          <w:rFonts w:ascii="Arial" w:hAnsi="Arial" w:cs="Arial"/>
+          <w:sz w:val="24"/>
+          <w:szCs w:val="24"/>
+        </w:rPr>
+        <w:tab/>
+        <w:t>Localização</w:t>
+      </w:r>
+      <w:r>
+        <w:rPr>
+          <w:rFonts w:ascii="Arial" w:hAnsi="Arial" w:cs="Arial"/>
+          <w:sz w:val="24"/>
+          <w:szCs w:val="24"/>
+        </w:rPr>
+        <w:t>/Zona Residencial</w:t>
+      </w:r>
+      <w:r>
+        <w:rPr>
+          <w:rFonts w:ascii="Arial" w:hAnsi="Arial" w:cs="Arial"/>
+          <w:sz w:val="24"/>
+          <w:szCs w:val="24"/>
+        </w:rPr>
+        <w:t>: Uma escola</w:t>
+      </w:r>
+      <w:r>
+        <w:rPr>
+          <w:rFonts w:ascii="Arial" w:hAnsi="Arial" w:cs="Arial"/>
+          <w:sz w:val="24"/>
+          <w:szCs w:val="24"/>
+        </w:rPr>
+        <w:t xml:space="preserve"> e um aluno</w:t>
+      </w:r>
+      <w:r>
+        <w:rPr>
+          <w:rFonts w:ascii="Arial" w:hAnsi="Arial" w:cs="Arial"/>
+          <w:sz w:val="24"/>
+          <w:szCs w:val="24"/>
+        </w:rPr>
+        <w:t xml:space="preserve"> pode</w:t>
+      </w:r>
+      <w:r>
+        <w:rPr>
+          <w:rFonts w:ascii="Arial" w:hAnsi="Arial" w:cs="Arial"/>
+          <w:sz w:val="24"/>
+          <w:szCs w:val="24"/>
+        </w:rPr>
+        <w:t>m</w:t>
+      </w:r>
+      <w:r>
+        <w:rPr>
+          <w:rFonts w:ascii="Arial" w:hAnsi="Arial" w:cs="Arial"/>
+          <w:sz w:val="24"/>
+          <w:szCs w:val="24"/>
+        </w:rPr>
+        <w:t xml:space="preserve"> estar localizados</w:t>
+      </w:r>
+      <w:r>
+        <w:rPr>
+          <w:rFonts w:ascii="Arial" w:hAnsi="Arial" w:cs="Arial"/>
+          <w:sz w:val="24"/>
+          <w:szCs w:val="24"/>
+        </w:rPr>
+        <w:t xml:space="preserve"> em dois tipos de zonas, Urbana e Rural.</w:t>
+      </w:r>
+    </w:p>
+    <w:p>
+      <w:pPr>
+        <w:spacing w:line="360" w:lineRule="auto"/>
+        <w:jc w:val="both"/>
+        <w:rPr>
+          <w:rFonts w:ascii="Arial" w:hAnsi="Arial" w:cs="Arial"/>
+          <w:sz w:val="24"/>
+          <w:szCs w:val="24"/>
+        </w:rPr>
+      </w:pPr>
+      <w:r>
+        <w:rPr>
+          <w:rFonts w:ascii="Arial" w:hAnsi="Arial" w:cs="Arial"/>
+          <w:sz w:val="24"/>
+          <w:szCs w:val="24"/>
+        </w:rPr>
+        <w:pict>
+          <v:shape id="_x0000_i1074" type="#_x0000_t75" style="width:470.2pt;height:122.2pt">
+            <v:imagedata r:id="rId29" o:title="dados_d_localizacao"/>
+          </v:shape>
+        </w:pict>
+      </w:r>
+    </w:p>
+    <w:p>
+      <w:pPr>
+        <w:spacing w:line="360" w:lineRule="auto"/>
+        <w:jc w:val="both"/>
+        <w:rPr>
+          <w:rFonts w:ascii="Arial" w:hAnsi="Arial" w:cs="Arial"/>
+          <w:sz w:val="24"/>
+          <w:szCs w:val="24"/>
+        </w:rPr>
+      </w:pPr>
+      <w:r>
+        <w:rPr>
+          <w:rFonts w:ascii="Arial" w:hAnsi="Arial" w:cs="Arial"/>
+          <w:sz w:val="24"/>
+          <w:szCs w:val="24"/>
+        </w:rPr>
+        <w:t xml:space="preserve">Figura x – Dados inseridos na dimensão </w:t>
+      </w:r>
+      <w:r>
+        <w:rPr>
+          <w:rFonts w:ascii="Arial" w:hAnsi="Arial" w:cs="Arial"/>
+          <w:sz w:val="24"/>
+          <w:szCs w:val="24"/>
+        </w:rPr>
+        <w:t>Localização</w:t>
+      </w:r>
+      <w:r>
+        <w:rPr>
+          <w:rFonts w:ascii="Arial" w:hAnsi="Arial" w:cs="Arial"/>
+          <w:sz w:val="24"/>
+          <w:szCs w:val="24"/>
+        </w:rPr>
+        <w:t xml:space="preserve"> e Zona Residencial</w:t>
+      </w:r>
+      <w:r>
+        <w:rPr>
+          <w:rFonts w:ascii="Arial" w:hAnsi="Arial" w:cs="Arial"/>
+          <w:sz w:val="24"/>
+          <w:szCs w:val="24"/>
+        </w:rPr>
+        <w:t>. Fonte: Autores (2019).</w:t>
+      </w:r>
+    </w:p>
+    <w:p>
+      <w:pPr>
+        <w:spacing w:line="360" w:lineRule="auto"/>
+        <w:jc w:val="both"/>
+        <w:rPr>
+          <w:rFonts w:ascii="Arial" w:hAnsi="Arial" w:cs="Arial"/>
+          <w:sz w:val="24"/>
+          <w:szCs w:val="24"/>
+        </w:rPr>
+      </w:pPr>
+      <w:r>
+        <w:rPr>
+          <w:rFonts w:ascii="Arial" w:hAnsi="Arial" w:cs="Arial"/>
+          <w:sz w:val="24"/>
+          <w:szCs w:val="24"/>
+        </w:rPr>
+        <w:tab/>
+        <w:t>Medicação Didático Pedagógica: A mediação didática informa a qual tipo de ensino o aluno está associado, sendo de três tipos: Presencial, Semipresencial e Ensino a Distância.</w:t>
+      </w:r>
+    </w:p>
+    <w:p>
+      <w:pPr>
+        <w:spacing w:line="360" w:lineRule="auto"/>
+        <w:jc w:val="both"/>
+        <w:rPr>
+          <w:rFonts w:ascii="Arial" w:hAnsi="Arial" w:cs="Arial"/>
+          <w:sz w:val="24"/>
+          <w:szCs w:val="24"/>
+        </w:rPr>
+      </w:pPr>
+      <w:r>
+        <w:rPr>
+          <w:rFonts w:ascii="Arial" w:hAnsi="Arial" w:cs="Arial"/>
+          <w:sz w:val="24"/>
+          <w:szCs w:val="24"/>
+        </w:rPr>
+        <w:pict>
+          <v:shape id="_x0000_i1076" type="#_x0000_t75" style="width:466.9pt;height:85.65pt">
+            <v:imagedata r:id="rId30" o:title="dados_d_mediacao"/>
+          </v:shape>
+        </w:pict>
+      </w:r>
+    </w:p>
+    <w:p>
+      <w:pPr>
+        <w:spacing w:line="360" w:lineRule="auto"/>
+        <w:jc w:val="both"/>
+        <w:rPr>
+          <w:rFonts w:ascii="Arial" w:hAnsi="Arial" w:cs="Arial"/>
+          <w:sz w:val="24"/>
+          <w:szCs w:val="24"/>
+        </w:rPr>
+      </w:pPr>
+      <w:r>
+        <w:rPr>
+          <w:rFonts w:ascii="Arial" w:hAnsi="Arial" w:cs="Arial"/>
+          <w:sz w:val="24"/>
+          <w:szCs w:val="24"/>
+        </w:rPr>
+        <w:t xml:space="preserve">Figura x – Dados inseridos na dimensão </w:t>
+      </w:r>
+      <w:r>
+        <w:rPr>
+          <w:rFonts w:ascii="Arial" w:hAnsi="Arial" w:cs="Arial"/>
+          <w:sz w:val="24"/>
+          <w:szCs w:val="24"/>
+        </w:rPr>
+        <w:t>Mediação</w:t>
+      </w:r>
+      <w:r>
+        <w:rPr>
+          <w:rFonts w:ascii="Arial" w:hAnsi="Arial" w:cs="Arial"/>
+          <w:sz w:val="24"/>
+          <w:szCs w:val="24"/>
+        </w:rPr>
+        <w:t>. Fonte: Autores (2019).</w:t>
+      </w:r>
+    </w:p>
+    <w:p>
+      <w:pPr>
+        <w:spacing w:line="360" w:lineRule="auto"/>
+        <w:jc w:val="both"/>
+        <w:rPr>
+          <w:rFonts w:ascii="Arial" w:hAnsi="Arial" w:cs="Arial"/>
+          <w:sz w:val="24"/>
+          <w:szCs w:val="24"/>
+        </w:rPr>
+      </w:pPr>
+      <w:r>
+        <w:rPr>
+          <w:rFonts w:ascii="Arial" w:hAnsi="Arial" w:cs="Arial"/>
+          <w:sz w:val="24"/>
+          <w:szCs w:val="24"/>
+        </w:rPr>
+        <w:lastRenderedPageBreak/>
+        <w:tab/>
+        <w:t>Nacionalidade: O censo do Inep não abarca apenas alunos brasileiros, mas também estrangeiros e aqueles que nasceram fora do país ou se naturalizaram. Para cada um deles, temos seus respectivos códigos.</w:t>
+      </w:r>
+    </w:p>
+    <w:p>
+      <w:pPr>
+        <w:spacing w:line="360" w:lineRule="auto"/>
+        <w:jc w:val="both"/>
+        <w:rPr>
+          <w:rFonts w:ascii="Arial" w:hAnsi="Arial" w:cs="Arial"/>
+          <w:sz w:val="24"/>
+          <w:szCs w:val="24"/>
+        </w:rPr>
+      </w:pPr>
+      <w:r>
+        <w:rPr>
+          <w:rFonts w:ascii="Arial" w:hAnsi="Arial" w:cs="Arial"/>
+          <w:sz w:val="24"/>
+          <w:szCs w:val="24"/>
+        </w:rPr>
+        <w:pict>
+          <v:shape id="_x0000_i1078" type="#_x0000_t75" style="width:470.2pt;height:98.2pt">
+            <v:imagedata r:id="rId31" o:title="dados_d_nacionalidade"/>
+          </v:shape>
+        </w:pict>
+      </w:r>
+    </w:p>
+    <w:p>
+      <w:pPr>
+        <w:spacing w:line="360" w:lineRule="auto"/>
+        <w:jc w:val="both"/>
+        <w:rPr>
+          <w:rFonts w:ascii="Arial" w:hAnsi="Arial" w:cs="Arial"/>
+          <w:sz w:val="24"/>
+          <w:szCs w:val="24"/>
+        </w:rPr>
+      </w:pPr>
+      <w:r>
+        <w:rPr>
+          <w:rFonts w:ascii="Arial" w:hAnsi="Arial" w:cs="Arial"/>
+          <w:sz w:val="24"/>
+          <w:szCs w:val="24"/>
+        </w:rPr>
+        <w:t xml:space="preserve">Figura x – Dados inseridos na dimensão </w:t>
+      </w:r>
+      <w:r>
+        <w:rPr>
+          <w:rFonts w:ascii="Arial" w:hAnsi="Arial" w:cs="Arial"/>
+          <w:sz w:val="24"/>
+          <w:szCs w:val="24"/>
+        </w:rPr>
+        <w:t>Nacionalidade</w:t>
+      </w:r>
+      <w:r>
+        <w:rPr>
+          <w:rFonts w:ascii="Arial" w:hAnsi="Arial" w:cs="Arial"/>
+          <w:sz w:val="24"/>
+          <w:szCs w:val="24"/>
+        </w:rPr>
+        <w:t>. Fonte: Autores (2019).</w:t>
+      </w:r>
+    </w:p>
+    <w:p>
+      <w:pPr>
+        <w:spacing w:line="360" w:lineRule="auto"/>
+        <w:jc w:val="both"/>
+        <w:rPr>
+          <w:rFonts w:ascii="Arial" w:hAnsi="Arial" w:cs="Arial"/>
+          <w:sz w:val="24"/>
+          <w:szCs w:val="24"/>
+        </w:rPr>
+      </w:pPr>
+      <w:r>
+        <w:rPr>
+          <w:rFonts w:ascii="Arial" w:hAnsi="Arial" w:cs="Arial"/>
+          <w:sz w:val="24"/>
+          <w:szCs w:val="24"/>
+        </w:rPr>
+        <w:tab/>
+        <w:t>Sexo: Também se tem a dimensão que informa o sexo do aluno, conforme os termos utilizados nos questionários dos anos da respectiva análise.</w:t>
+      </w:r>
+    </w:p>
+    <w:p>
+      <w:pPr>
+        <w:spacing w:line="360" w:lineRule="auto"/>
+        <w:jc w:val="both"/>
+        <w:rPr>
+          <w:rFonts w:ascii="Arial" w:hAnsi="Arial" w:cs="Arial"/>
+          <w:sz w:val="24"/>
+          <w:szCs w:val="24"/>
+        </w:rPr>
+      </w:pPr>
+      <w:r>
+        <w:rPr>
+          <w:rFonts w:ascii="Arial" w:hAnsi="Arial" w:cs="Arial"/>
+          <w:sz w:val="24"/>
+          <w:szCs w:val="24"/>
+        </w:rPr>
+        <w:pict>
+          <v:shape id="_x0000_i1080" type="#_x0000_t75" style="width:470.2pt;height:174.55pt">
+            <v:imagedata r:id="rId32" o:title="dados_d_sexo"/>
+          </v:shape>
+        </w:pict>
+      </w:r>
+    </w:p>
+    <w:p>
+      <w:pPr>
+        <w:spacing w:line="360" w:lineRule="auto"/>
+        <w:jc w:val="both"/>
+        <w:rPr>
+          <w:rFonts w:ascii="Arial" w:hAnsi="Arial" w:cs="Arial"/>
+          <w:sz w:val="24"/>
+          <w:szCs w:val="24"/>
+        </w:rPr>
+      </w:pPr>
+      <w:r>
+        <w:rPr>
+          <w:rFonts w:ascii="Arial" w:hAnsi="Arial" w:cs="Arial"/>
+          <w:sz w:val="24"/>
+          <w:szCs w:val="24"/>
+        </w:rPr>
+        <w:t xml:space="preserve">Figura x – Dados inseridos na dimensão </w:t>
+      </w:r>
+      <w:r>
+        <w:rPr>
+          <w:rFonts w:ascii="Arial" w:hAnsi="Arial" w:cs="Arial"/>
+          <w:sz w:val="24"/>
+          <w:szCs w:val="24"/>
+        </w:rPr>
+        <w:t>Sexo</w:t>
+      </w:r>
+      <w:r>
+        <w:rPr>
+          <w:rFonts w:ascii="Arial" w:hAnsi="Arial" w:cs="Arial"/>
+          <w:sz w:val="24"/>
+          <w:szCs w:val="24"/>
+        </w:rPr>
+        <w:t>. Fonte: Autores (2019).</w:t>
+      </w:r>
+    </w:p>
+    <w:p>
+      <w:pPr>
+        <w:spacing w:line="360" w:lineRule="auto"/>
+        <w:jc w:val="both"/>
+        <w:rPr>
+          <w:rFonts w:ascii="Arial" w:hAnsi="Arial" w:cs="Arial"/>
+          <w:sz w:val="24"/>
+          <w:szCs w:val="24"/>
+        </w:rPr>
+      </w:pPr>
+    </w:p>
+    <w:p>
+      <w:pPr>
+        <w:spacing w:line="360" w:lineRule="auto"/>
+        <w:jc w:val="both"/>
+        <w:rPr>
+          <w:rFonts w:ascii="Arial" w:hAnsi="Arial" w:cs="Arial"/>
+          <w:sz w:val="24"/>
+          <w:szCs w:val="24"/>
+        </w:rPr>
+      </w:pPr>
+      <w:bookmarkStart w:id="0" w:name="_GoBack"/>
+      <w:bookmarkEnd w:id="0"/>
+    </w:p>
+    <w:p>
+      <w:pPr>
+        <w:spacing w:line="360" w:lineRule="auto"/>
+        <w:jc w:val="both"/>
+        <w:rPr>
+          <w:rFonts w:ascii="Arial" w:hAnsi="Arial" w:cs="Arial"/>
+          <w:sz w:val="24"/>
+          <w:szCs w:val="24"/>
+        </w:rPr>
+      </w:pPr>
+    </w:p>
+    <w:p>
+      <w:pPr>
+        <w:spacing w:line="360" w:lineRule="auto"/>
+        <w:jc w:val="both"/>
+        <w:rPr>
+          <w:rFonts w:ascii="Arial" w:hAnsi="Arial" w:cs="Arial"/>
+          <w:sz w:val="24"/>
+          <w:szCs w:val="24"/>
+        </w:rPr>
+      </w:pPr>
+    </w:p>
+    <w:p>
+      <w:pPr>
+        <w:spacing w:line="360" w:lineRule="auto"/>
+        <w:jc w:val="both"/>
+        <w:rPr>
+          <w:rFonts w:ascii="Arial" w:hAnsi="Arial" w:cs="Arial"/>
+          <w:sz w:val="24"/>
+          <w:szCs w:val="24"/>
+        </w:rPr>
+      </w:pPr>
+      <w:r>
+        <w:rPr>
+          <w:rFonts w:ascii="Arial" w:hAnsi="Arial" w:cs="Arial"/>
+          <w:sz w:val="24"/>
+          <w:szCs w:val="24"/>
+        </w:rPr>
+        <w:tab/>
+      </w:r>
+    </w:p>
+    <w:p>
+      <w:pPr>
+        <w:spacing w:line="360" w:lineRule="auto"/>
+        <w:jc w:val="both"/>
+        <w:rPr>
+          <w:rFonts w:ascii="Arial" w:hAnsi="Arial" w:cs="Arial"/>
+          <w:sz w:val="24"/>
+          <w:szCs w:val="24"/>
+        </w:rPr>
+      </w:pPr>
+    </w:p>
+    <w:p>
+      <w:pPr>
+        <w:spacing w:line="360" w:lineRule="auto"/>
+        <w:jc w:val="both"/>
+        <w:rPr>
+          <w:rFonts w:ascii="Arial" w:hAnsi="Arial" w:cs="Arial"/>
+          <w:sz w:val="24"/>
+          <w:szCs w:val="24"/>
+        </w:rPr>
+      </w:pPr>
     </w:p>
     <w:sectPr>
       <w:pgSz w:w="12240" w:h="15840"/>
@@ -3335,8 +4771,8 @@
 </file>
 
 <file path=word/numbering.xml><?xml version="1.0" encoding="utf-8"?>
-<w:numbering xmlns:ve="http://schemas.openxmlformats.org/markup-compatibility/2006" xmlns:o="urn:schemas-microsoft-com:office:office" xmlns:r="http://schemas.openxmlformats.org/officeDocument/2006/relationships" xmlns:m="http://schemas.openxmlformats.org/officeDocument/2006/math" xmlns:v="urn:schemas-microsoft-com:vml" xmlns:wp="http://schemas.openxmlformats.org/drawingml/2006/wordprocessingDrawing" xmlns:w10="urn:schemas-microsoft-com:office:word" xmlns:w="http://schemas.openxmlformats.org/wordprocessingml/2006/main" xmlns:wne="http://schemas.microsoft.com/office/word/2006/wordml">
-  <w:abstractNum w:abstractNumId="0">
+<w:numbering xmlns:wpc="http://schemas.microsoft.com/office/word/2010/wordprocessingCanvas" xmlns:cx="http://schemas.microsoft.com/office/drawing/2014/chartex" xmlns:mc="http://schemas.openxmlformats.org/markup-compatibility/2006" xmlns:o="urn:schemas-microsoft-com:office:office" xmlns:r="http://schemas.openxmlformats.org/officeDocument/2006/relationships" xmlns:m="http://schemas.openxmlformats.org/officeDocument/2006/math" xmlns:v="urn:schemas-microsoft-com:vml" xmlns:wp14="http://schemas.microsoft.com/office/word/2010/wordprocessingDrawing" xmlns:wp="http://schemas.openxmlformats.org/drawingml/2006/wordprocessingDrawing" xmlns:w10="urn:schemas-microsoft-com:office:word" xmlns:w="http://schemas.openxmlformats.org/wordprocessingml/2006/main" xmlns:w14="http://schemas.microsoft.com/office/word/2010/wordml" xmlns:w15="http://schemas.microsoft.com/office/word/2012/wordml" xmlns:w16se="http://schemas.microsoft.com/office/word/2015/wordml/symex" xmlns:wpg="http://schemas.microsoft.com/office/word/2010/wordprocessingGroup" xmlns:wpi="http://schemas.microsoft.com/office/word/2010/wordprocessingInk" xmlns:wne="http://schemas.microsoft.com/office/word/2006/wordml" xmlns:wps="http://schemas.microsoft.com/office/word/2010/wordprocessingShape" mc:Ignorable="w14 w15 w16se wp14">
+  <w:abstractNum w:abstractNumId="0" w15:restartNumberingAfterBreak="0">
     <w:nsid w:val="22095DA9"/>
     <w:multiLevelType w:val="hybridMultilevel"/>
     <w:tmpl w:val="69E296D8"/>
@@ -3483,156 +4919,388 @@
 </file>
 
 <file path=word/styles.xml><?xml version="1.0" encoding="utf-8"?>
-<w:styles xmlns:r="http://schemas.openxmlformats.org/officeDocument/2006/relationships" xmlns:w="http://schemas.openxmlformats.org/wordprocessingml/2006/main">
+<w:styles xmlns:mc="http://schemas.openxmlformats.org/markup-compatibility/2006" xmlns:r="http://schemas.openxmlformats.org/officeDocument/2006/relationships" xmlns:w="http://schemas.openxmlformats.org/wordprocessingml/2006/main" xmlns:w14="http://schemas.microsoft.com/office/word/2010/wordml" xmlns:w15="http://schemas.microsoft.com/office/word/2012/wordml" xmlns:w16se="http://schemas.microsoft.com/office/word/2015/wordml/symex" mc:Ignorable="w14 w15 w16se">
   <w:docDefaults>
     <w:rPrDefault>
       <w:rPr>
         <w:rFonts w:ascii="Calibri" w:eastAsia="Yu Mincho" w:hAnsi="Calibri" w:cs="Times New Roman"/>
-        <w:sz w:val="22"/>
-        <w:szCs w:val="22"/>
-        <w:lang w:val="pt-BR" w:eastAsia="ja-JP" w:bidi="ar-SA"/>
+        <w:lang w:val="en-US" w:eastAsia="ja-JP" w:bidi="ar-SA"/>
       </w:rPr>
     </w:rPrDefault>
     <w:pPrDefault/>
   </w:docDefaults>
-  <w:latentStyles w:defLockedState="0" w:defUIPriority="99" w:defSemiHidden="1" w:defUnhideWhenUsed="1" w:defQFormat="0" w:count="267">
-    <w:lsdException w:name="Normal" w:locked="1" w:semiHidden="0" w:uiPriority="0" w:unhideWhenUsed="0" w:qFormat="1"/>
-    <w:lsdException w:name="heading 1" w:locked="1" w:semiHidden="0" w:uiPriority="0" w:unhideWhenUsed="0" w:qFormat="1"/>
-    <w:lsdException w:name="heading 2" w:locked="1" w:uiPriority="0" w:qFormat="1"/>
-    <w:lsdException w:name="heading 3" w:locked="1" w:uiPriority="0" w:qFormat="1"/>
-    <w:lsdException w:name="heading 4" w:locked="1" w:uiPriority="0" w:qFormat="1"/>
-    <w:lsdException w:name="heading 5" w:locked="1" w:uiPriority="0" w:qFormat="1"/>
-    <w:lsdException w:name="heading 6" w:locked="1" w:uiPriority="0" w:qFormat="1"/>
-    <w:lsdException w:name="heading 7" w:locked="1" w:uiPriority="0" w:qFormat="1"/>
-    <w:lsdException w:name="heading 8" w:locked="1" w:uiPriority="0" w:qFormat="1"/>
-    <w:lsdException w:name="heading 9" w:locked="1" w:uiPriority="0" w:qFormat="1"/>
-    <w:lsdException w:name="toc 1" w:locked="1" w:semiHidden="0" w:uiPriority="0" w:unhideWhenUsed="0"/>
-    <w:lsdException w:name="toc 2" w:locked="1" w:semiHidden="0" w:uiPriority="0" w:unhideWhenUsed="0"/>
-    <w:lsdException w:name="toc 3" w:locked="1" w:semiHidden="0" w:uiPriority="0" w:unhideWhenUsed="0"/>
-    <w:lsdException w:name="toc 4" w:locked="1" w:semiHidden="0" w:uiPriority="0" w:unhideWhenUsed="0"/>
-    <w:lsdException w:name="toc 5" w:locked="1" w:semiHidden="0" w:uiPriority="0" w:unhideWhenUsed="0"/>
-    <w:lsdException w:name="toc 6" w:locked="1" w:semiHidden="0" w:uiPriority="0" w:unhideWhenUsed="0"/>
-    <w:lsdException w:name="toc 7" w:locked="1" w:semiHidden="0" w:uiPriority="0" w:unhideWhenUsed="0"/>
-    <w:lsdException w:name="toc 8" w:locked="1" w:semiHidden="0" w:uiPriority="0" w:unhideWhenUsed="0"/>
-    <w:lsdException w:name="toc 9" w:locked="1" w:semiHidden="0" w:uiPriority="0" w:unhideWhenUsed="0"/>
-    <w:lsdException w:name="caption" w:locked="1" w:uiPriority="0" w:qFormat="1"/>
-    <w:lsdException w:name="Title" w:locked="1" w:semiHidden="0" w:uiPriority="0" w:unhideWhenUsed="0" w:qFormat="1"/>
-    <w:lsdException w:name="Default Paragraph Font" w:locked="1" w:semiHidden="0" w:uiPriority="0" w:unhideWhenUsed="0"/>
-    <w:lsdException w:name="Subtitle" w:locked="1" w:semiHidden="0" w:uiPriority="0" w:unhideWhenUsed="0" w:qFormat="1"/>
-    <w:lsdException w:name="Strong" w:locked="1" w:semiHidden="0" w:uiPriority="0" w:unhideWhenUsed="0" w:qFormat="1"/>
-    <w:lsdException w:name="Emphasis" w:locked="1" w:semiHidden="0" w:uiPriority="0" w:unhideWhenUsed="0" w:qFormat="1"/>
-    <w:lsdException w:name="Table Grid" w:locked="1" w:semiHidden="0" w:uiPriority="0" w:unhideWhenUsed="0"/>
-    <w:lsdException w:name="Placeholder Text" w:unhideWhenUsed="0"/>
-    <w:lsdException w:name="No Spacing" w:semiHidden="0" w:uiPriority="1" w:unhideWhenUsed="0" w:qFormat="1"/>
-    <w:lsdException w:name="Light Shading" w:semiHidden="0" w:uiPriority="60" w:unhideWhenUsed="0"/>
-    <w:lsdException w:name="Light List" w:semiHidden="0" w:uiPriority="61" w:unhideWhenUsed="0"/>
-    <w:lsdException w:name="Light Grid" w:semiHidden="0" w:uiPriority="62" w:unhideWhenUsed="0"/>
-    <w:lsdException w:name="Medium Shading 1" w:semiHidden="0" w:uiPriority="63" w:unhideWhenUsed="0"/>
-    <w:lsdException w:name="Medium Shading 2" w:semiHidden="0" w:uiPriority="64" w:unhideWhenUsed="0"/>
-    <w:lsdException w:name="Medium List 1" w:semiHidden="0" w:uiPriority="65" w:unhideWhenUsed="0"/>
-    <w:lsdException w:name="Medium List 2" w:semiHidden="0" w:uiPriority="66" w:unhideWhenUsed="0"/>
-    <w:lsdException w:name="Medium Grid 1" w:semiHidden="0" w:uiPriority="67" w:unhideWhenUsed="0"/>
-    <w:lsdException w:name="Medium Grid 2" w:semiHidden="0" w:uiPriority="68" w:unhideWhenUsed="0"/>
-    <w:lsdException w:name="Medium Grid 3" w:semiHidden="0" w:uiPriority="69" w:unhideWhenUsed="0"/>
-    <w:lsdException w:name="Dark List" w:semiHidden="0" w:uiPriority="70" w:unhideWhenUsed="0"/>
-    <w:lsdException w:name="Colorful Shading" w:semiHidden="0" w:uiPriority="71" w:unhideWhenUsed="0"/>
-    <w:lsdException w:name="Colorful List" w:semiHidden="0" w:uiPriority="72" w:unhideWhenUsed="0"/>
-    <w:lsdException w:name="Colorful Grid" w:semiHidden="0" w:uiPriority="73" w:unhideWhenUsed="0"/>
-    <w:lsdException w:name="Light Shading Accent 1" w:semiHidden="0" w:uiPriority="60" w:unhideWhenUsed="0"/>
-    <w:lsdException w:name="Light List Accent 1" w:semiHidden="0" w:uiPriority="61" w:unhideWhenUsed="0"/>
-    <w:lsdException w:name="Light Grid Accent 1" w:semiHidden="0" w:uiPriority="62" w:unhideWhenUsed="0"/>
-    <w:lsdException w:name="Medium Shading 1 Accent 1" w:semiHidden="0" w:uiPriority="63" w:unhideWhenUsed="0"/>
-    <w:lsdException w:name="Medium Shading 2 Accent 1" w:semiHidden="0" w:uiPriority="64" w:unhideWhenUsed="0"/>
-    <w:lsdException w:name="Medium List 1 Accent 1" w:semiHidden="0" w:uiPriority="65" w:unhideWhenUsed="0"/>
-    <w:lsdException w:name="Revision" w:unhideWhenUsed="0"/>
-    <w:lsdException w:name="List Paragraph" w:semiHidden="0" w:uiPriority="34" w:unhideWhenUsed="0" w:qFormat="1"/>
-    <w:lsdException w:name="Quote" w:semiHidden="0" w:uiPriority="29" w:unhideWhenUsed="0" w:qFormat="1"/>
-    <w:lsdException w:name="Intense Quote" w:semiHidden="0" w:uiPriority="30" w:unhideWhenUsed="0" w:qFormat="1"/>
-    <w:lsdException w:name="Medium List 2 Accent 1" w:semiHidden="0" w:uiPriority="66" w:unhideWhenUsed="0"/>
-    <w:lsdException w:name="Medium Grid 1 Accent 1" w:semiHidden="0" w:uiPriority="67" w:unhideWhenUsed="0"/>
-    <w:lsdException w:name="Medium Grid 2 Accent 1" w:semiHidden="0" w:uiPriority="68" w:unhideWhenUsed="0"/>
-    <w:lsdException w:name="Medium Grid 3 Accent 1" w:semiHidden="0" w:uiPriority="69" w:unhideWhenUsed="0"/>
-    <w:lsdException w:name="Dark List Accent 1" w:semiHidden="0" w:uiPriority="70" w:unhideWhenUsed="0"/>
-    <w:lsdException w:name="Colorful Shading Accent 1" w:semiHidden="0" w:uiPriority="71" w:unhideWhenUsed="0"/>
-    <w:lsdException w:name="Colorful List Accent 1" w:semiHidden="0" w:uiPriority="72" w:unhideWhenUsed="0"/>
-    <w:lsdException w:name="Colorful Grid Accent 1" w:semiHidden="0" w:uiPriority="73" w:unhideWhenUsed="0"/>
-    <w:lsdException w:name="Light Shading Accent 2" w:semiHidden="0" w:uiPriority="60" w:unhideWhenUsed="0"/>
-    <w:lsdException w:name="Light List Accent 2" w:semiHidden="0" w:uiPriority="61" w:unhideWhenUsed="0"/>
-    <w:lsdException w:name="Light Grid Accent 2" w:semiHidden="0" w:uiPriority="62" w:unhideWhenUsed="0"/>
-    <w:lsdException w:name="Medium Shading 1 Accent 2" w:semiHidden="0" w:uiPriority="63" w:unhideWhenUsed="0"/>
-    <w:lsdException w:name="Medium Shading 2 Accent 2" w:semiHidden="0" w:uiPriority="64" w:unhideWhenUsed="0"/>
-    <w:lsdException w:name="Medium List 1 Accent 2" w:semiHidden="0" w:uiPriority="65" w:unhideWhenUsed="0"/>
-    <w:lsdException w:name="Medium List 2 Accent 2" w:semiHidden="0" w:uiPriority="66" w:unhideWhenUsed="0"/>
-    <w:lsdException w:name="Medium Grid 1 Accent 2" w:semiHidden="0" w:uiPriority="67" w:unhideWhenUsed="0"/>
-    <w:lsdException w:name="Medium Grid 2 Accent 2" w:semiHidden="0" w:uiPriority="68" w:unhideWhenUsed="0"/>
-    <w:lsdException w:name="Medium Grid 3 Accent 2" w:semiHidden="0" w:uiPriority="69" w:unhideWhenUsed="0"/>
-    <w:lsdException w:name="Dark List Accent 2" w:semiHidden="0" w:uiPriority="70" w:unhideWhenUsed="0"/>
-    <w:lsdException w:name="Colorful Shading Accent 2" w:semiHidden="0" w:uiPriority="71" w:unhideWhenUsed="0"/>
-    <w:lsdException w:name="Colorful List Accent 2" w:semiHidden="0" w:uiPriority="72" w:unhideWhenUsed="0"/>
-    <w:lsdException w:name="Colorful Grid Accent 2" w:semiHidden="0" w:uiPriority="73" w:unhideWhenUsed="0"/>
-    <w:lsdException w:name="Light Shading Accent 3" w:semiHidden="0" w:uiPriority="60" w:unhideWhenUsed="0"/>
-    <w:lsdException w:name="Light List Accent 3" w:semiHidden="0" w:uiPriority="61" w:unhideWhenUsed="0"/>
-    <w:lsdException w:name="Light Grid Accent 3" w:semiHidden="0" w:uiPriority="62" w:unhideWhenUsed="0"/>
-    <w:lsdException w:name="Medium Shading 1 Accent 3" w:semiHidden="0" w:uiPriority="63" w:unhideWhenUsed="0"/>
-    <w:lsdException w:name="Medium Shading 2 Accent 3" w:semiHidden="0" w:uiPriority="64" w:unhideWhenUsed="0"/>
-    <w:lsdException w:name="Medium List 1 Accent 3" w:semiHidden="0" w:uiPriority="65" w:unhideWhenUsed="0"/>
-    <w:lsdException w:name="Medium List 2 Accent 3" w:semiHidden="0" w:uiPriority="66" w:unhideWhenUsed="0"/>
-    <w:lsdException w:name="Medium Grid 1 Accent 3" w:semiHidden="0" w:uiPriority="67" w:unhideWhenUsed="0"/>
-    <w:lsdException w:name="Medium Grid 2 Accent 3" w:semiHidden="0" w:uiPriority="68" w:unhideWhenUsed="0"/>
-    <w:lsdException w:name="Medium Grid 3 Accent 3" w:semiHidden="0" w:uiPriority="69" w:unhideWhenUsed="0"/>
-    <w:lsdException w:name="Dark List Accent 3" w:semiHidden="0" w:uiPriority="70" w:unhideWhenUsed="0"/>
-    <w:lsdException w:name="Colorful Shading Accent 3" w:semiHidden="0" w:uiPriority="71" w:unhideWhenUsed="0"/>
-    <w:lsdException w:name="Colorful List Accent 3" w:semiHidden="0" w:uiPriority="72" w:unhideWhenUsed="0"/>
-    <w:lsdException w:name="Colorful Grid Accent 3" w:semiHidden="0" w:uiPriority="73" w:unhideWhenUsed="0"/>
-    <w:lsdException w:name="Light Shading Accent 4" w:semiHidden="0" w:uiPriority="60" w:unhideWhenUsed="0"/>
-    <w:lsdException w:name="Light List Accent 4" w:semiHidden="0" w:uiPriority="61" w:unhideWhenUsed="0"/>
-    <w:lsdException w:name="Light Grid Accent 4" w:semiHidden="0" w:uiPriority="62" w:unhideWhenUsed="0"/>
-    <w:lsdException w:name="Medium Shading 1 Accent 4" w:semiHidden="0" w:uiPriority="63" w:unhideWhenUsed="0"/>
-    <w:lsdException w:name="Medium Shading 2 Accent 4" w:semiHidden="0" w:uiPriority="64" w:unhideWhenUsed="0"/>
-    <w:lsdException w:name="Medium List 1 Accent 4" w:semiHidden="0" w:uiPriority="65" w:unhideWhenUsed="0"/>
-    <w:lsdException w:name="Medium List 2 Accent 4" w:semiHidden="0" w:uiPriority="66" w:unhideWhenUsed="0"/>
-    <w:lsdException w:name="Medium Grid 1 Accent 4" w:semiHidden="0" w:uiPriority="67" w:unhideWhenUsed="0"/>
-    <w:lsdException w:name="Medium Grid 2 Accent 4" w:semiHidden="0" w:uiPriority="68" w:unhideWhenUsed="0"/>
-    <w:lsdException w:name="Medium Grid 3 Accent 4" w:semiHidden="0" w:uiPriority="69" w:unhideWhenUsed="0"/>
-    <w:lsdException w:name="Dark List Accent 4" w:semiHidden="0" w:uiPriority="70" w:unhideWhenUsed="0"/>
-    <w:lsdException w:name="Colorful Shading Accent 4" w:semiHidden="0" w:uiPriority="71" w:unhideWhenUsed="0"/>
-    <w:lsdException w:name="Colorful List Accent 4" w:semiHidden="0" w:uiPriority="72" w:unhideWhenUsed="0"/>
-    <w:lsdException w:name="Colorful Grid Accent 4" w:semiHidden="0" w:uiPriority="73" w:unhideWhenUsed="0"/>
-    <w:lsdException w:name="Light Shading Accent 5" w:semiHidden="0" w:uiPriority="60" w:unhideWhenUsed="0"/>
-    <w:lsdException w:name="Light List Accent 5" w:semiHidden="0" w:uiPriority="61" w:unhideWhenUsed="0"/>
-    <w:lsdException w:name="Light Grid Accent 5" w:semiHidden="0" w:uiPriority="62" w:unhideWhenUsed="0"/>
-    <w:lsdException w:name="Medium Shading 1 Accent 5" w:semiHidden="0" w:uiPriority="63" w:unhideWhenUsed="0"/>
-    <w:lsdException w:name="Medium Shading 2 Accent 5" w:semiHidden="0" w:uiPriority="64" w:unhideWhenUsed="0"/>
-    <w:lsdException w:name="Medium List 1 Accent 5" w:semiHidden="0" w:uiPriority="65" w:unhideWhenUsed="0"/>
-    <w:lsdException w:name="Medium List 2 Accent 5" w:semiHidden="0" w:uiPriority="66" w:unhideWhenUsed="0"/>
-    <w:lsdException w:name="Medium Grid 1 Accent 5" w:semiHidden="0" w:uiPriority="67" w:unhideWhenUsed="0"/>
-    <w:lsdException w:name="Medium Grid 2 Accent 5" w:semiHidden="0" w:uiPriority="68" w:unhideWhenUsed="0"/>
-    <w:lsdException w:name="Medium Grid 3 Accent 5" w:semiHidden="0" w:uiPriority="69" w:unhideWhenUsed="0"/>
-    <w:lsdException w:name="Dark List Accent 5" w:semiHidden="0" w:uiPriority="70" w:unhideWhenUsed="0"/>
-    <w:lsdException w:name="Colorful Shading Accent 5" w:semiHidden="0" w:uiPriority="71" w:unhideWhenUsed="0"/>
-    <w:lsdException w:name="Colorful List Accent 5" w:semiHidden="0" w:uiPriority="72" w:unhideWhenUsed="0"/>
-    <w:lsdException w:name="Colorful Grid Accent 5" w:semiHidden="0" w:uiPriority="73" w:unhideWhenUsed="0"/>
-    <w:lsdException w:name="Light Shading Accent 6" w:semiHidden="0" w:uiPriority="60" w:unhideWhenUsed="0"/>
-    <w:lsdException w:name="Light List Accent 6" w:semiHidden="0" w:uiPriority="61" w:unhideWhenUsed="0"/>
-    <w:lsdException w:name="Light Grid Accent 6" w:semiHidden="0" w:uiPriority="62" w:unhideWhenUsed="0"/>
-    <w:lsdException w:name="Medium Shading 1 Accent 6" w:semiHidden="0" w:uiPriority="63" w:unhideWhenUsed="0"/>
-    <w:lsdException w:name="Medium Shading 2 Accent 6" w:semiHidden="0" w:uiPriority="64" w:unhideWhenUsed="0"/>
-    <w:lsdException w:name="Medium List 1 Accent 6" w:semiHidden="0" w:uiPriority="65" w:unhideWhenUsed="0"/>
-    <w:lsdException w:name="Medium List 2 Accent 6" w:semiHidden="0" w:uiPriority="66" w:unhideWhenUsed="0"/>
-    <w:lsdException w:name="Medium Grid 1 Accent 6" w:semiHidden="0" w:uiPriority="67" w:unhideWhenUsed="0"/>
-    <w:lsdException w:name="Medium Grid 2 Accent 6" w:semiHidden="0" w:uiPriority="68" w:unhideWhenUsed="0"/>
-    <w:lsdException w:name="Medium Grid 3 Accent 6" w:semiHidden="0" w:uiPriority="69" w:unhideWhenUsed="0"/>
-    <w:lsdException w:name="Dark List Accent 6" w:semiHidden="0" w:uiPriority="70" w:unhideWhenUsed="0"/>
-    <w:lsdException w:name="Colorful Shading Accent 6" w:semiHidden="0" w:uiPriority="71" w:unhideWhenUsed="0"/>
-    <w:lsdException w:name="Colorful List Accent 6" w:semiHidden="0" w:uiPriority="72" w:unhideWhenUsed="0"/>
-    <w:lsdException w:name="Colorful Grid Accent 6" w:semiHidden="0" w:uiPriority="73" w:unhideWhenUsed="0"/>
-    <w:lsdException w:name="Subtle Emphasis" w:semiHidden="0" w:uiPriority="19" w:unhideWhenUsed="0" w:qFormat="1"/>
-    <w:lsdException w:name="Intense Emphasis" w:semiHidden="0" w:uiPriority="21" w:unhideWhenUsed="0" w:qFormat="1"/>
-    <w:lsdException w:name="Subtle Reference" w:semiHidden="0" w:uiPriority="31" w:unhideWhenUsed="0" w:qFormat="1"/>
-    <w:lsdException w:name="Intense Reference" w:semiHidden="0" w:uiPriority="32" w:unhideWhenUsed="0" w:qFormat="1"/>
-    <w:lsdException w:name="Book Title" w:semiHidden="0" w:uiPriority="33" w:unhideWhenUsed="0" w:qFormat="1"/>
-    <w:lsdException w:name="Bibliography" w:uiPriority="37"/>
-    <w:lsdException w:name="TOC Heading" w:uiPriority="39" w:qFormat="1"/>
+  <w:latentStyles w:defLockedState="0" w:defUIPriority="99" w:defSemiHidden="0" w:defUnhideWhenUsed="0" w:defQFormat="0" w:count="371">
+    <w:lsdException w:name="Normal" w:locked="1" w:uiPriority="0" w:qFormat="1"/>
+    <w:lsdException w:name="heading 1" w:locked="1" w:uiPriority="0" w:qFormat="1"/>
+    <w:lsdException w:name="heading 2" w:locked="1" w:semiHidden="1" w:uiPriority="0" w:unhideWhenUsed="1" w:qFormat="1"/>
+    <w:lsdException w:name="heading 3" w:locked="1" w:semiHidden="1" w:uiPriority="0" w:unhideWhenUsed="1" w:qFormat="1"/>
+    <w:lsdException w:name="heading 4" w:locked="1" w:semiHidden="1" w:uiPriority="0" w:unhideWhenUsed="1" w:qFormat="1"/>
+    <w:lsdException w:name="heading 5" w:locked="1" w:semiHidden="1" w:uiPriority="0" w:unhideWhenUsed="1" w:qFormat="1"/>
+    <w:lsdException w:name="heading 6" w:locked="1" w:semiHidden="1" w:uiPriority="0" w:unhideWhenUsed="1" w:qFormat="1"/>
+    <w:lsdException w:name="heading 7" w:locked="1" w:semiHidden="1" w:uiPriority="0" w:unhideWhenUsed="1" w:qFormat="1"/>
+    <w:lsdException w:name="heading 8" w:locked="1" w:semiHidden="1" w:uiPriority="0" w:unhideWhenUsed="1" w:qFormat="1"/>
+    <w:lsdException w:name="heading 9" w:locked="1" w:semiHidden="1" w:uiPriority="0" w:unhideWhenUsed="1" w:qFormat="1"/>
+    <w:lsdException w:name="index 1" w:semiHidden="1" w:unhideWhenUsed="1"/>
+    <w:lsdException w:name="index 2" w:semiHidden="1" w:unhideWhenUsed="1"/>
+    <w:lsdException w:name="index 3" w:semiHidden="1" w:unhideWhenUsed="1"/>
+    <w:lsdException w:name="index 4" w:semiHidden="1" w:unhideWhenUsed="1"/>
+    <w:lsdException w:name="index 5" w:semiHidden="1" w:unhideWhenUsed="1"/>
+    <w:lsdException w:name="index 6" w:semiHidden="1" w:unhideWhenUsed="1"/>
+    <w:lsdException w:name="index 7" w:semiHidden="1" w:unhideWhenUsed="1"/>
+    <w:lsdException w:name="index 8" w:semiHidden="1" w:unhideWhenUsed="1"/>
+    <w:lsdException w:name="index 9" w:semiHidden="1" w:unhideWhenUsed="1"/>
+    <w:lsdException w:name="toc 1" w:locked="1" w:uiPriority="0"/>
+    <w:lsdException w:name="toc 2" w:locked="1" w:uiPriority="0"/>
+    <w:lsdException w:name="toc 3" w:locked="1" w:uiPriority="0"/>
+    <w:lsdException w:name="toc 4" w:locked="1" w:uiPriority="0"/>
+    <w:lsdException w:name="toc 5" w:locked="1" w:uiPriority="0"/>
+    <w:lsdException w:name="toc 6" w:locked="1" w:uiPriority="0"/>
+    <w:lsdException w:name="toc 7" w:locked="1" w:uiPriority="0"/>
+    <w:lsdException w:name="toc 8" w:locked="1" w:uiPriority="0"/>
+    <w:lsdException w:name="toc 9" w:locked="1" w:uiPriority="0"/>
+    <w:lsdException w:name="Normal Indent" w:semiHidden="1" w:unhideWhenUsed="1"/>
+    <w:lsdException w:name="footnote text" w:semiHidden="1" w:unhideWhenUsed="1"/>
+    <w:lsdException w:name="annotation text" w:semiHidden="1" w:unhideWhenUsed="1"/>
+    <w:lsdException w:name="header" w:semiHidden="1" w:unhideWhenUsed="1"/>
+    <w:lsdException w:name="footer" w:semiHidden="1" w:unhideWhenUsed="1"/>
+    <w:lsdException w:name="index heading" w:semiHidden="1" w:unhideWhenUsed="1"/>
+    <w:lsdException w:name="caption" w:locked="1" w:semiHidden="1" w:uiPriority="0" w:unhideWhenUsed="1" w:qFormat="1"/>
+    <w:lsdException w:name="table of figures" w:semiHidden="1" w:unhideWhenUsed="1"/>
+    <w:lsdException w:name="envelope address" w:semiHidden="1" w:unhideWhenUsed="1"/>
+    <w:lsdException w:name="envelope return" w:semiHidden="1" w:unhideWhenUsed="1"/>
+    <w:lsdException w:name="footnote reference" w:semiHidden="1" w:unhideWhenUsed="1"/>
+    <w:lsdException w:name="annotation reference" w:semiHidden="1" w:unhideWhenUsed="1"/>
+    <w:lsdException w:name="line number" w:semiHidden="1" w:unhideWhenUsed="1"/>
+    <w:lsdException w:name="page number" w:semiHidden="1" w:unhideWhenUsed="1"/>
+    <w:lsdException w:name="endnote reference" w:semiHidden="1" w:unhideWhenUsed="1"/>
+    <w:lsdException w:name="endnote text" w:semiHidden="1" w:unhideWhenUsed="1"/>
+    <w:lsdException w:name="table of authorities" w:semiHidden="1" w:unhideWhenUsed="1"/>
+    <w:lsdException w:name="macro" w:semiHidden="1" w:unhideWhenUsed="1"/>
+    <w:lsdException w:name="toa heading" w:semiHidden="1" w:unhideWhenUsed="1"/>
+    <w:lsdException w:name="List" w:semiHidden="1" w:unhideWhenUsed="1"/>
+    <w:lsdException w:name="List Bullet" w:semiHidden="1" w:unhideWhenUsed="1"/>
+    <w:lsdException w:name="List Number" w:semiHidden="1" w:unhideWhenUsed="1"/>
+    <w:lsdException w:name="List 2" w:semiHidden="1" w:unhideWhenUsed="1"/>
+    <w:lsdException w:name="List 3" w:semiHidden="1" w:unhideWhenUsed="1"/>
+    <w:lsdException w:name="List 4" w:semiHidden="1" w:unhideWhenUsed="1"/>
+    <w:lsdException w:name="List 5" w:semiHidden="1" w:unhideWhenUsed="1"/>
+    <w:lsdException w:name="List Bullet 2" w:semiHidden="1" w:unhideWhenUsed="1"/>
+    <w:lsdException w:name="List Bullet 3" w:semiHidden="1" w:unhideWhenUsed="1"/>
+    <w:lsdException w:name="List Bullet 4" w:semiHidden="1" w:unhideWhenUsed="1"/>
+    <w:lsdException w:name="List Bullet 5" w:semiHidden="1" w:unhideWhenUsed="1"/>
+    <w:lsdException w:name="List Number 2" w:semiHidden="1" w:unhideWhenUsed="1"/>
+    <w:lsdException w:name="List Number 3" w:semiHidden="1" w:unhideWhenUsed="1"/>
+    <w:lsdException w:name="List Number 4" w:semiHidden="1" w:unhideWhenUsed="1"/>
+    <w:lsdException w:name="List Number 5" w:semiHidden="1" w:unhideWhenUsed="1"/>
+    <w:lsdException w:name="Title" w:locked="1" w:uiPriority="0" w:qFormat="1"/>
+    <w:lsdException w:name="Closing" w:semiHidden="1" w:unhideWhenUsed="1"/>
+    <w:lsdException w:name="Signature" w:semiHidden="1" w:unhideWhenUsed="1"/>
+    <w:lsdException w:name="Default Paragraph Font" w:locked="1" w:uiPriority="0"/>
+    <w:lsdException w:name="Body Text" w:semiHidden="1" w:unhideWhenUsed="1"/>
+    <w:lsdException w:name="Body Text Indent" w:semiHidden="1" w:unhideWhenUsed="1"/>
+    <w:lsdException w:name="List Continue" w:semiHidden="1" w:unhideWhenUsed="1"/>
+    <w:lsdException w:name="List Continue 2" w:semiHidden="1" w:unhideWhenUsed="1"/>
+    <w:lsdException w:name="List Continue 3" w:semiHidden="1" w:unhideWhenUsed="1"/>
+    <w:lsdException w:name="List Continue 4" w:semiHidden="1" w:unhideWhenUsed="1"/>
+    <w:lsdException w:name="List Continue 5" w:semiHidden="1" w:unhideWhenUsed="1"/>
+    <w:lsdException w:name="Message Header" w:semiHidden="1" w:unhideWhenUsed="1"/>
+    <w:lsdException w:name="Subtitle" w:locked="1" w:uiPriority="0" w:qFormat="1"/>
+    <w:lsdException w:name="Salutation" w:semiHidden="1" w:unhideWhenUsed="1"/>
+    <w:lsdException w:name="Date" w:semiHidden="1" w:unhideWhenUsed="1"/>
+    <w:lsdException w:name="Body Text First Indent" w:semiHidden="1" w:unhideWhenUsed="1"/>
+    <w:lsdException w:name="Body Text First Indent 2" w:semiHidden="1" w:unhideWhenUsed="1"/>
+    <w:lsdException w:name="Note Heading" w:semiHidden="1" w:unhideWhenUsed="1"/>
+    <w:lsdException w:name="Body Text 2" w:semiHidden="1" w:unhideWhenUsed="1"/>
+    <w:lsdException w:name="Body Text 3" w:semiHidden="1" w:unhideWhenUsed="1"/>
+    <w:lsdException w:name="Body Text Indent 2" w:semiHidden="1" w:unhideWhenUsed="1"/>
+    <w:lsdException w:name="Body Text Indent 3" w:semiHidden="1" w:unhideWhenUsed="1"/>
+    <w:lsdException w:name="Block Text" w:semiHidden="1" w:unhideWhenUsed="1"/>
+    <w:lsdException w:name="Hyperlink" w:semiHidden="1" w:unhideWhenUsed="1"/>
+    <w:lsdException w:name="FollowedHyperlink" w:semiHidden="1" w:unhideWhenUsed="1"/>
+    <w:lsdException w:name="Strong" w:locked="1" w:uiPriority="0" w:qFormat="1"/>
+    <w:lsdException w:name="Emphasis" w:locked="1" w:uiPriority="0" w:qFormat="1"/>
+    <w:lsdException w:name="Document Map" w:semiHidden="1" w:unhideWhenUsed="1"/>
+    <w:lsdException w:name="Plain Text" w:semiHidden="1" w:unhideWhenUsed="1"/>
+    <w:lsdException w:name="E-mail Signature" w:semiHidden="1" w:unhideWhenUsed="1"/>
+    <w:lsdException w:name="HTML Top of Form" w:semiHidden="1" w:unhideWhenUsed="1"/>
+    <w:lsdException w:name="HTML Bottom of Form" w:semiHidden="1" w:unhideWhenUsed="1"/>
+    <w:lsdException w:name="Normal (Web)" w:semiHidden="1" w:unhideWhenUsed="1"/>
+    <w:lsdException w:name="HTML Acronym" w:semiHidden="1" w:unhideWhenUsed="1"/>
+    <w:lsdException w:name="HTML Address" w:semiHidden="1" w:unhideWhenUsed="1"/>
+    <w:lsdException w:name="HTML Cite" w:semiHidden="1" w:unhideWhenUsed="1"/>
+    <w:lsdException w:name="HTML Code" w:semiHidden="1" w:unhideWhenUsed="1"/>
+    <w:lsdException w:name="HTML Definition" w:semiHidden="1" w:unhideWhenUsed="1"/>
+    <w:lsdException w:name="HTML Keyboard" w:semiHidden="1" w:unhideWhenUsed="1"/>
+    <w:lsdException w:name="HTML Preformatted" w:semiHidden="1" w:unhideWhenUsed="1"/>
+    <w:lsdException w:name="HTML Sample" w:semiHidden="1" w:unhideWhenUsed="1"/>
+    <w:lsdException w:name="HTML Typewriter" w:semiHidden="1" w:unhideWhenUsed="1"/>
+    <w:lsdException w:name="HTML Variable" w:semiHidden="1" w:unhideWhenUsed="1"/>
+    <w:lsdException w:name="Normal Table" w:semiHidden="1" w:unhideWhenUsed="1"/>
+    <w:lsdException w:name="annotation subject" w:semiHidden="1" w:unhideWhenUsed="1"/>
+    <w:lsdException w:name="No List" w:semiHidden="1" w:unhideWhenUsed="1"/>
+    <w:lsdException w:name="Outline List 1" w:semiHidden="1" w:unhideWhenUsed="1"/>
+    <w:lsdException w:name="Outline List 2" w:semiHidden="1" w:unhideWhenUsed="1"/>
+    <w:lsdException w:name="Outline List 3" w:semiHidden="1" w:unhideWhenUsed="1"/>
+    <w:lsdException w:name="Table Simple 1" w:semiHidden="1" w:unhideWhenUsed="1"/>
+    <w:lsdException w:name="Table Simple 2" w:semiHidden="1" w:unhideWhenUsed="1"/>
+    <w:lsdException w:name="Table Simple 3" w:semiHidden="1" w:unhideWhenUsed="1"/>
+    <w:lsdException w:name="Table Classic 1" w:semiHidden="1" w:unhideWhenUsed="1"/>
+    <w:lsdException w:name="Table Classic 2" w:semiHidden="1" w:unhideWhenUsed="1"/>
+    <w:lsdException w:name="Table Classic 3" w:semiHidden="1" w:unhideWhenUsed="1"/>
+    <w:lsdException w:name="Table Classic 4" w:semiHidden="1" w:unhideWhenUsed="1"/>
+    <w:lsdException w:name="Table Colorful 1" w:semiHidden="1" w:unhideWhenUsed="1"/>
+    <w:lsdException w:name="Table Colorful 2" w:semiHidden="1" w:unhideWhenUsed="1"/>
+    <w:lsdException w:name="Table Colorful 3" w:semiHidden="1" w:unhideWhenUsed="1"/>
+    <w:lsdException w:name="Table Columns 1" w:semiHidden="1" w:unhideWhenUsed="1"/>
+    <w:lsdException w:name="Table Columns 2" w:semiHidden="1" w:unhideWhenUsed="1"/>
+    <w:lsdException w:name="Table Columns 3" w:semiHidden="1" w:unhideWhenUsed="1"/>
+    <w:lsdException w:name="Table Columns 4" w:semiHidden="1" w:unhideWhenUsed="1"/>
+    <w:lsdException w:name="Table Columns 5" w:semiHidden="1" w:unhideWhenUsed="1"/>
+    <w:lsdException w:name="Table Grid 1" w:semiHidden="1" w:unhideWhenUsed="1"/>
+    <w:lsdException w:name="Table Grid 2" w:semiHidden="1" w:unhideWhenUsed="1"/>
+    <w:lsdException w:name="Table Grid 3" w:semiHidden="1" w:unhideWhenUsed="1"/>
+    <w:lsdException w:name="Table Grid 4" w:semiHidden="1" w:unhideWhenUsed="1"/>
+    <w:lsdException w:name="Table Grid 5" w:semiHidden="1" w:unhideWhenUsed="1"/>
+    <w:lsdException w:name="Table Grid 6" w:semiHidden="1" w:unhideWhenUsed="1"/>
+    <w:lsdException w:name="Table Grid 7" w:semiHidden="1" w:unhideWhenUsed="1"/>
+    <w:lsdException w:name="Table Grid 8" w:semiHidden="1" w:unhideWhenUsed="1"/>
+    <w:lsdException w:name="Table List 1" w:semiHidden="1" w:unhideWhenUsed="1"/>
+    <w:lsdException w:name="Table List 2" w:semiHidden="1" w:unhideWhenUsed="1"/>
+    <w:lsdException w:name="Table List 3" w:semiHidden="1" w:unhideWhenUsed="1"/>
+    <w:lsdException w:name="Table List 4" w:semiHidden="1" w:unhideWhenUsed="1"/>
+    <w:lsdException w:name="Table List 5" w:semiHidden="1" w:unhideWhenUsed="1"/>
+    <w:lsdException w:name="Table List 6" w:semiHidden="1" w:unhideWhenUsed="1"/>
+    <w:lsdException w:name="Table List 7" w:semiHidden="1" w:unhideWhenUsed="1"/>
+    <w:lsdException w:name="Table List 8" w:semiHidden="1" w:unhideWhenUsed="1"/>
+    <w:lsdException w:name="Table 3D effects 1" w:semiHidden="1" w:unhideWhenUsed="1"/>
+    <w:lsdException w:name="Table 3D effects 2" w:semiHidden="1" w:unhideWhenUsed="1"/>
+    <w:lsdException w:name="Table 3D effects 3" w:semiHidden="1" w:unhideWhenUsed="1"/>
+    <w:lsdException w:name="Table Contemporary" w:semiHidden="1" w:unhideWhenUsed="1"/>
+    <w:lsdException w:name="Table Elegant" w:semiHidden="1" w:unhideWhenUsed="1"/>
+    <w:lsdException w:name="Table Professional" w:semiHidden="1" w:unhideWhenUsed="1"/>
+    <w:lsdException w:name="Table Subtle 1" w:semiHidden="1" w:unhideWhenUsed="1"/>
+    <w:lsdException w:name="Table Subtle 2" w:semiHidden="1" w:unhideWhenUsed="1"/>
+    <w:lsdException w:name="Table Web 1" w:semiHidden="1" w:unhideWhenUsed="1"/>
+    <w:lsdException w:name="Table Web 2" w:semiHidden="1" w:unhideWhenUsed="1"/>
+    <w:lsdException w:name="Table Web 3" w:semiHidden="1" w:unhideWhenUsed="1"/>
+    <w:lsdException w:name="Balloon Text" w:semiHidden="1" w:unhideWhenUsed="1"/>
+    <w:lsdException w:name="Table Grid" w:locked="1" w:uiPriority="0"/>
+    <w:lsdException w:name="Table Theme" w:semiHidden="1" w:unhideWhenUsed="1"/>
+    <w:lsdException w:name="Placeholder Text" w:semiHidden="1"/>
+    <w:lsdException w:name="No Spacing" w:uiPriority="1" w:qFormat="1"/>
+    <w:lsdException w:name="Light Shading" w:uiPriority="60"/>
+    <w:lsdException w:name="Light List" w:uiPriority="61"/>
+    <w:lsdException w:name="Light Grid" w:uiPriority="62"/>
+    <w:lsdException w:name="Medium Shading 1" w:uiPriority="63"/>
+    <w:lsdException w:name="Medium Shading 2" w:uiPriority="64"/>
+    <w:lsdException w:name="Medium List 1" w:uiPriority="65"/>
+    <w:lsdException w:name="Medium List 2" w:uiPriority="66"/>
+    <w:lsdException w:name="Medium Grid 1" w:uiPriority="67"/>
+    <w:lsdException w:name="Medium Grid 2" w:uiPriority="68"/>
+    <w:lsdException w:name="Medium Grid 3" w:uiPriority="69"/>
+    <w:lsdException w:name="Dark List" w:uiPriority="70"/>
+    <w:lsdException w:name="Colorful Shading" w:uiPriority="71"/>
+    <w:lsdException w:name="Colorful List" w:uiPriority="72"/>
+    <w:lsdException w:name="Colorful Grid" w:uiPriority="73"/>
+    <w:lsdException w:name="Light Shading Accent 1" w:uiPriority="60"/>
+    <w:lsdException w:name="Light List Accent 1" w:uiPriority="61"/>
+    <w:lsdException w:name="Light Grid Accent 1" w:uiPriority="62"/>
+    <w:lsdException w:name="Medium Shading 1 Accent 1" w:uiPriority="63"/>
+    <w:lsdException w:name="Medium Shading 2 Accent 1" w:uiPriority="64"/>
+    <w:lsdException w:name="Medium List 1 Accent 1" w:uiPriority="65"/>
+    <w:lsdException w:name="Revision" w:semiHidden="1"/>
+    <w:lsdException w:name="List Paragraph" w:uiPriority="34" w:qFormat="1"/>
+    <w:lsdException w:name="Quote" w:uiPriority="29" w:qFormat="1"/>
+    <w:lsdException w:name="Intense Quote" w:uiPriority="30" w:qFormat="1"/>
+    <w:lsdException w:name="Medium List 2 Accent 1" w:uiPriority="66"/>
+    <w:lsdException w:name="Medium Grid 1 Accent 1" w:uiPriority="67"/>
+    <w:lsdException w:name="Medium Grid 2 Accent 1" w:uiPriority="68"/>
+    <w:lsdException w:name="Medium Grid 3 Accent 1" w:uiPriority="69"/>
+    <w:lsdException w:name="Dark List Accent 1" w:uiPriority="70"/>
+    <w:lsdException w:name="Colorful Shading Accent 1" w:uiPriority="71"/>
+    <w:lsdException w:name="Colorful List Accent 1" w:uiPriority="72"/>
+    <w:lsdException w:name="Colorful Grid Accent 1" w:uiPriority="73"/>
+    <w:lsdException w:name="Light Shading Accent 2" w:uiPriority="60"/>
+    <w:lsdException w:name="Light List Accent 2" w:uiPriority="61"/>
+    <w:lsdException w:name="Light Grid Accent 2" w:uiPriority="62"/>
+    <w:lsdException w:name="Medium Shading 1 Accent 2" w:uiPriority="63"/>
+    <w:lsdException w:name="Medium Shading 2 Accent 2" w:uiPriority="64"/>
+    <w:lsdException w:name="Medium List 1 Accent 2" w:uiPriority="65"/>
+    <w:lsdException w:name="Medium List 2 Accent 2" w:uiPriority="66"/>
+    <w:lsdException w:name="Medium Grid 1 Accent 2" w:uiPriority="67"/>
+    <w:lsdException w:name="Medium Grid 2 Accent 2" w:uiPriority="68"/>
+    <w:lsdException w:name="Medium Grid 3 Accent 2" w:uiPriority="69"/>
+    <w:lsdException w:name="Dark List Accent 2" w:uiPriority="70"/>
+    <w:lsdException w:name="Colorful Shading Accent 2" w:uiPriority="71"/>
+    <w:lsdException w:name="Colorful List Accent 2" w:uiPriority="72"/>
+    <w:lsdException w:name="Colorful Grid Accent 2" w:uiPriority="73"/>
+    <w:lsdException w:name="Light Shading Accent 3" w:uiPriority="60"/>
+    <w:lsdException w:name="Light List Accent 3" w:uiPriority="61"/>
+    <w:lsdException w:name="Light Grid Accent 3" w:uiPriority="62"/>
+    <w:lsdException w:name="Medium Shading 1 Accent 3" w:uiPriority="63"/>
+    <w:lsdException w:name="Medium Shading 2 Accent 3" w:uiPriority="64"/>
+    <w:lsdException w:name="Medium List 1 Accent 3" w:uiPriority="65"/>
+    <w:lsdException w:name="Medium List 2 Accent 3" w:uiPriority="66"/>
+    <w:lsdException w:name="Medium Grid 1 Accent 3" w:uiPriority="67"/>
+    <w:lsdException w:name="Medium Grid 2 Accent 3" w:uiPriority="68"/>
+    <w:lsdException w:name="Medium Grid 3 Accent 3" w:uiPriority="69"/>
+    <w:lsdException w:name="Dark List Accent 3" w:uiPriority="70"/>
+    <w:lsdException w:name="Colorful Shading Accent 3" w:uiPriority="71"/>
+    <w:lsdException w:name="Colorful List Accent 3" w:uiPriority="72"/>
+    <w:lsdException w:name="Colorful Grid Accent 3" w:uiPriority="73"/>
+    <w:lsdException w:name="Light Shading Accent 4" w:uiPriority="60"/>
+    <w:lsdException w:name="Light List Accent 4" w:uiPriority="61"/>
+    <w:lsdException w:name="Light Grid Accent 4" w:uiPriority="62"/>
+    <w:lsdException w:name="Medium Shading 1 Accent 4" w:uiPriority="63"/>
+    <w:lsdException w:name="Medium Shading 2 Accent 4" w:uiPriority="64"/>
+    <w:lsdException w:name="Medium List 1 Accent 4" w:uiPriority="65"/>
+    <w:lsdException w:name="Medium List 2 Accent 4" w:uiPriority="66"/>
+    <w:lsdException w:name="Medium Grid 1 Accent 4" w:uiPriority="67"/>
+    <w:lsdException w:name="Medium Grid 2 Accent 4" w:uiPriority="68"/>
+    <w:lsdException w:name="Medium Grid 3 Accent 4" w:uiPriority="69"/>
+    <w:lsdException w:name="Dark List Accent 4" w:uiPriority="70"/>
+    <w:lsdException w:name="Colorful Shading Accent 4" w:uiPriority="71"/>
+    <w:lsdException w:name="Colorful List Accent 4" w:uiPriority="72"/>
+    <w:lsdException w:name="Colorful Grid Accent 4" w:uiPriority="73"/>
+    <w:lsdException w:name="Light Shading Accent 5" w:uiPriority="60"/>
+    <w:lsdException w:name="Light List Accent 5" w:uiPriority="61"/>
+    <w:lsdException w:name="Light Grid Accent 5" w:uiPriority="62"/>
+    <w:lsdException w:name="Medium Shading 1 Accent 5" w:uiPriority="63"/>
+    <w:lsdException w:name="Medium Shading 2 Accent 5" w:uiPriority="64"/>
+    <w:lsdException w:name="Medium List 1 Accent 5" w:uiPriority="65"/>
+    <w:lsdException w:name="Medium List 2 Accent 5" w:uiPriority="66"/>
+    <w:lsdException w:name="Medium Grid 1 Accent 5" w:uiPriority="67"/>
+    <w:lsdException w:name="Medium Grid 2 Accent 5" w:uiPriority="68"/>
+    <w:lsdException w:name="Medium Grid 3 Accent 5" w:uiPriority="69"/>
+    <w:lsdException w:name="Dark List Accent 5" w:uiPriority="70"/>
+    <w:lsdException w:name="Colorful Shading Accent 5" w:uiPriority="71"/>
+    <w:lsdException w:name="Colorful List Accent 5" w:uiPriority="72"/>
+    <w:lsdException w:name="Colorful Grid Accent 5" w:uiPriority="73"/>
+    <w:lsdException w:name="Light Shading Accent 6" w:uiPriority="60"/>
+    <w:lsdException w:name="Light List Accent 6" w:uiPriority="61"/>
+    <w:lsdException w:name="Light Grid Accent 6" w:uiPriority="62"/>
+    <w:lsdException w:name="Medium Shading 1 Accent 6" w:uiPriority="63"/>
+    <w:lsdException w:name="Medium Shading 2 Accent 6" w:uiPriority="64"/>
+    <w:lsdException w:name="Medium List 1 Accent 6" w:uiPriority="65"/>
+    <w:lsdException w:name="Medium List 2 Accent 6" w:uiPriority="66"/>
+    <w:lsdException w:name="Medium Grid 1 Accent 6" w:uiPriority="67"/>
+    <w:lsdException w:name="Medium Grid 2 Accent 6" w:uiPriority="68"/>
+    <w:lsdException w:name="Medium Grid 3 Accent 6" w:uiPriority="69"/>
+    <w:lsdException w:name="Dark List Accent 6" w:uiPriority="70"/>
+    <w:lsdException w:name="Colorful Shading Accent 6" w:uiPriority="71"/>
+    <w:lsdException w:name="Colorful List Accent 6" w:uiPriority="72"/>
+    <w:lsdException w:name="Colorful Grid Accent 6" w:uiPriority="73"/>
+    <w:lsdException w:name="Subtle Emphasis" w:uiPriority="19" w:qFormat="1"/>
+    <w:lsdException w:name="Intense Emphasis" w:uiPriority="21" w:qFormat="1"/>
+    <w:lsdException w:name="Subtle Reference" w:uiPriority="31" w:qFormat="1"/>
+    <w:lsdException w:name="Intense Reference" w:uiPriority="32" w:qFormat="1"/>
+    <w:lsdException w:name="Book Title" w:uiPriority="33" w:qFormat="1"/>
+    <w:lsdException w:name="Bibliography" w:semiHidden="1" w:uiPriority="37" w:unhideWhenUsed="1"/>
+    <w:lsdException w:name="TOC Heading" w:semiHidden="1" w:uiPriority="39" w:unhideWhenUsed="1" w:qFormat="1"/>
+    <w:lsdException w:name="Plain Table 1" w:uiPriority="41"/>
+    <w:lsdException w:name="Plain Table 2" w:uiPriority="42"/>
+    <w:lsdException w:name="Plain Table 3" w:uiPriority="43"/>
+    <w:lsdException w:name="Plain Table 4" w:uiPriority="44"/>
+    <w:lsdException w:name="Plain Table 5" w:uiPriority="45"/>
+    <w:lsdException w:name="Grid Table Light" w:uiPriority="40"/>
+    <w:lsdException w:name="Grid Table 1 Light" w:uiPriority="46"/>
+    <w:lsdException w:name="Grid Table 2" w:uiPriority="47"/>
+    <w:lsdException w:name="Grid Table 3" w:uiPriority="48"/>
+    <w:lsdException w:name="Grid Table 4" w:uiPriority="49"/>
+    <w:lsdException w:name="Grid Table 5 Dark" w:uiPriority="50"/>
+    <w:lsdException w:name="Grid Table 6 Colorful" w:uiPriority="51"/>
+    <w:lsdException w:name="Grid Table 7 Colorful" w:uiPriority="52"/>
+    <w:lsdException w:name="Grid Table 1 Light Accent 1" w:uiPriority="46"/>
+    <w:lsdException w:name="Grid Table 2 Accent 1" w:uiPriority="47"/>
+    <w:lsdException w:name="Grid Table 3 Accent 1" w:uiPriority="48"/>
+    <w:lsdException w:name="Grid Table 4 Accent 1" w:uiPriority="49"/>
+    <w:lsdException w:name="Grid Table 5 Dark Accent 1" w:uiPriority="50"/>
+    <w:lsdException w:name="Grid Table 6 Colorful Accent 1" w:uiPriority="51"/>
+    <w:lsdException w:name="Grid Table 7 Colorful Accent 1" w:uiPriority="52"/>
+    <w:lsdException w:name="Grid Table 1 Light Accent 2" w:uiPriority="46"/>
+    <w:lsdException w:name="Grid Table 2 Accent 2" w:uiPriority="47"/>
+    <w:lsdException w:name="Grid Table 3 Accent 2" w:uiPriority="48"/>
+    <w:lsdException w:name="Grid Table 4 Accent 2" w:uiPriority="49"/>
+    <w:lsdException w:name="Grid Table 5 Dark Accent 2" w:uiPriority="50"/>
+    <w:lsdException w:name="Grid Table 6 Colorful Accent 2" w:uiPriority="51"/>
+    <w:lsdException w:name="Grid Table 7 Colorful Accent 2" w:uiPriority="52"/>
+    <w:lsdException w:name="Grid Table 1 Light Accent 3" w:uiPriority="46"/>
+    <w:lsdException w:name="Grid Table 2 Accent 3" w:uiPriority="47"/>
+    <w:lsdException w:name="Grid Table 3 Accent 3" w:uiPriority="48"/>
+    <w:lsdException w:name="Grid Table 4 Accent 3" w:uiPriority="49"/>
+    <w:lsdException w:name="Grid Table 5 Dark Accent 3" w:uiPriority="50"/>
+    <w:lsdException w:name="Grid Table 6 Colorful Accent 3" w:uiPriority="51"/>
+    <w:lsdException w:name="Grid Table 7 Colorful Accent 3" w:uiPriority="52"/>
+    <w:lsdException w:name="Grid Table 1 Light Accent 4" w:uiPriority="46"/>
+    <w:lsdException w:name="Grid Table 2 Accent 4" w:uiPriority="47"/>
+    <w:lsdException w:name="Grid Table 3 Accent 4" w:uiPriority="48"/>
+    <w:lsdException w:name="Grid Table 4 Accent 4" w:uiPriority="49"/>
+    <w:lsdException w:name="Grid Table 5 Dark Accent 4" w:uiPriority="50"/>
+    <w:lsdException w:name="Grid Table 6 Colorful Accent 4" w:uiPriority="51"/>
+    <w:lsdException w:name="Grid Table 7 Colorful Accent 4" w:uiPriority="52"/>
+    <w:lsdException w:name="Grid Table 1 Light Accent 5" w:uiPriority="46"/>
+    <w:lsdException w:name="Grid Table 2 Accent 5" w:uiPriority="47"/>
+    <w:lsdException w:name="Grid Table 3 Accent 5" w:uiPriority="48"/>
+    <w:lsdException w:name="Grid Table 4 Accent 5" w:uiPriority="49"/>
+    <w:lsdException w:name="Grid Table 5 Dark Accent 5" w:uiPriority="50"/>
+    <w:lsdException w:name="Grid Table 6 Colorful Accent 5" w:uiPriority="51"/>
+    <w:lsdException w:name="Grid Table 7 Colorful Accent 5" w:uiPriority="52"/>
+    <w:lsdException w:name="Grid Table 1 Light Accent 6" w:uiPriority="46"/>
+    <w:lsdException w:name="Grid Table 2 Accent 6" w:uiPriority="47"/>
+    <w:lsdException w:name="Grid Table 3 Accent 6" w:uiPriority="48"/>
+    <w:lsdException w:name="Grid Table 4 Accent 6" w:uiPriority="49"/>
+    <w:lsdException w:name="Grid Table 5 Dark Accent 6" w:uiPriority="50"/>
+    <w:lsdException w:name="Grid Table 6 Colorful Accent 6" w:uiPriority="51"/>
+    <w:lsdException w:name="Grid Table 7 Colorful Accent 6" w:uiPriority="52"/>
+    <w:lsdException w:name="List Table 1 Light" w:uiPriority="46"/>
+    <w:lsdException w:name="List Table 2" w:uiPriority="47"/>
+    <w:lsdException w:name="List Table 3" w:uiPriority="48"/>
+    <w:lsdException w:name="List Table 4" w:uiPriority="49"/>
+    <w:lsdException w:name="List Table 5 Dark" w:uiPriority="50"/>
+    <w:lsdException w:name="List Table 6 Colorful" w:uiPriority="51"/>
+    <w:lsdException w:name="List Table 7 Colorful" w:uiPriority="52"/>
+    <w:lsdException w:name="List Table 1 Light Accent 1" w:uiPriority="46"/>
+    <w:lsdException w:name="List Table 2 Accent 1" w:uiPriority="47"/>
+    <w:lsdException w:name="List Table 3 Accent 1" w:uiPriority="48"/>
+    <w:lsdException w:name="List Table 4 Accent 1" w:uiPriority="49"/>
+    <w:lsdException w:name="List Table 5 Dark Accent 1" w:uiPriority="50"/>
+    <w:lsdException w:name="List Table 6 Colorful Accent 1" w:uiPriority="51"/>
+    <w:lsdException w:name="List Table 7 Colorful Accent 1" w:uiPriority="52"/>
+    <w:lsdException w:name="List Table 1 Light Accent 2" w:uiPriority="46"/>
+    <w:lsdException w:name="List Table 2 Accent 2" w:uiPriority="47"/>
+    <w:lsdException w:name="List Table 3 Accent 2" w:uiPriority="48"/>
+    <w:lsdException w:name="List Table 4 Accent 2" w:uiPriority="49"/>
+    <w:lsdException w:name="List Table 5 Dark Accent 2" w:uiPriority="50"/>
+    <w:lsdException w:name="List Table 6 Colorful Accent 2" w:uiPriority="51"/>
+    <w:lsdException w:name="List Table 7 Colorful Accent 2" w:uiPriority="52"/>
+    <w:lsdException w:name="List Table 1 Light Accent 3" w:uiPriority="46"/>
+    <w:lsdException w:name="List Table 2 Accent 3" w:uiPriority="47"/>
+    <w:lsdException w:name="List Table 3 Accent 3" w:uiPriority="48"/>
+    <w:lsdException w:name="List Table 4 Accent 3" w:uiPriority="49"/>
+    <w:lsdException w:name="List Table 5 Dark Accent 3" w:uiPriority="50"/>
+    <w:lsdException w:name="List Table 6 Colorful Accent 3" w:uiPriority="51"/>
+    <w:lsdException w:name="List Table 7 Colorful Accent 3" w:uiPriority="52"/>
+    <w:lsdException w:name="List Table 1 Light Accent 4" w:uiPriority="46"/>
+    <w:lsdException w:name="List Table 2 Accent 4" w:uiPriority="47"/>
+    <w:lsdException w:name="List Table 3 Accent 4" w:uiPriority="48"/>
+    <w:lsdException w:name="List Table 4 Accent 4" w:uiPriority="49"/>
+    <w:lsdException w:name="List Table 5 Dark Accent 4" w:uiPriority="50"/>
+    <w:lsdException w:name="List Table 6 Colorful Accent 4" w:uiPriority="51"/>
+    <w:lsdException w:name="List Table 7 Colorful Accent 4" w:uiPriority="52"/>
+    <w:lsdException w:name="List Table 1 Light Accent 5" w:uiPriority="46"/>
+    <w:lsdException w:name="List Table 2 Accent 5" w:uiPriority="47"/>
+    <w:lsdException w:name="List Table 3 Accent 5" w:uiPriority="48"/>
+    <w:lsdException w:name="List Table 4 Accent 5" w:uiPriority="49"/>
+    <w:lsdException w:name="List Table 5 Dark Accent 5" w:uiPriority="50"/>
+    <w:lsdException w:name="List Table 6 Colorful Accent 5" w:uiPriority="51"/>
+    <w:lsdException w:name="List Table 7 Colorful Accent 5" w:uiPriority="52"/>
+    <w:lsdException w:name="List Table 1 Light Accent 6" w:uiPriority="46"/>
+    <w:lsdException w:name="List Table 2 Accent 6" w:uiPriority="47"/>
+    <w:lsdException w:name="List Table 3 Accent 6" w:uiPriority="48"/>
+    <w:lsdException w:name="List Table 4 Accent 6" w:uiPriority="49"/>
+    <w:lsdException w:name="List Table 5 Dark Accent 6" w:uiPriority="50"/>
+    <w:lsdException w:name="List Table 6 Colorful Accent 6" w:uiPriority="51"/>
+    <w:lsdException w:name="List Table 7 Colorful Accent 6" w:uiPriority="52"/>
   </w:latentStyles>
   <w:style w:type="paragraph" w:default="1" w:styleId="Normal">
     <w:name w:val="Normal"/>
@@ -3641,18 +5309,23 @@
     <w:pPr>
       <w:spacing w:after="160" w:line="259" w:lineRule="auto"/>
     </w:pPr>
+    <w:rPr>
+      <w:sz w:val="22"/>
+      <w:szCs w:val="22"/>
+      <w:lang w:val="pt-BR"/>
+    </w:rPr>
   </w:style>
-  <w:style w:type="character" w:default="1" w:styleId="DefaultParagraphFont">
+  <w:style w:type="character" w:default="1" w:styleId="Fontepargpadro">
     <w:name w:val="Default Paragraph Font"/>
-    <w:uiPriority w:val="99"/>
+    <w:uiPriority w:val="1"/>
     <w:semiHidden/>
+    <w:unhideWhenUsed/>
   </w:style>
-  <w:style w:type="table" w:default="1" w:styleId="TableNormal">
+  <w:style w:type="table" w:default="1" w:styleId="Tabelanormal">
     <w:name w:val="Normal Table"/>
     <w:uiPriority w:val="99"/>
     <w:semiHidden/>
     <w:unhideWhenUsed/>
-    <w:qFormat/>
     <w:tblPr>
       <w:tblInd w:w="0" w:type="dxa"/>
       <w:tblCellMar>
@@ -3663,7 +5336,7 @@
       </w:tblCellMar>
     </w:tblPr>
   </w:style>
-  <w:style w:type="numbering" w:default="1" w:styleId="NoList">
+  <w:style w:type="numbering" w:default="1" w:styleId="Semlista">
     <w:name w:val="No List"/>
     <w:uiPriority w:val="99"/>
     <w:semiHidden/>
@@ -3671,7 +5344,6 @@
   </w:style>
   <w:style w:type="character" w:styleId="Hyperlink">
     <w:name w:val="Hyperlink"/>
-    <w:basedOn w:val="DefaultParagraphFont"/>
     <w:uiPriority w:val="99"/>
     <w:rsid w:val="009D18CB"/>
     <w:rPr>

</xml_diff>

<commit_message>
updated description doc with the first location etl
</commit_message>
<xml_diff>
--- a/11 (4) - Descrição da Montagem do Ambiente de BI.docx
+++ b/11 (4) - Descrição da Montagem do Ambiente de BI.docx
@@ -2010,7 +2010,7 @@
           <w:szCs w:val="20"/>
         </w:rPr>
         <w:pict>
-          <v:shape id="_x0000_i1029" type="#_x0000_t75" style="width:468.75pt;height:75pt">
+          <v:shape id="_x0000_i1029" type="#_x0000_t75" style="width:468.75pt;height:74.25pt">
             <v:imagedata r:id="rId11" o:title=""/>
           </v:shape>
         </w:pict>
@@ -2463,7 +2463,7 @@
           <w:szCs w:val="20"/>
         </w:rPr>
         <w:pict>
-          <v:shape id="_x0000_i1031" type="#_x0000_t75" style="width:349.5pt;height:588.75pt">
+          <v:shape id="_x0000_i1031" type="#_x0000_t75" style="width:349.5pt;height:586.5pt">
             <v:imagedata r:id="rId13" o:title=""/>
           </v:shape>
         </w:pict>
@@ -2704,7 +2704,7 @@
           <w:sz w:val="24"/>
           <w:szCs w:val="24"/>
         </w:rPr>
-        <w:t>e criar uma dimensão pode ser feita</w:t>
+        <w:t>e criar uma dimensão podem ser feitas</w:t>
       </w:r>
       <w:r>
         <w:rPr>
@@ -5988,6 +5988,732 @@
           <w:szCs w:val="24"/>
         </w:rPr>
         <w:tab/>
+        <w:t>Descrição do processo de carga:</w:t>
+      </w:r>
+    </w:p>
+    <w:p>
+      <w:pPr>
+        <w:spacing w:line="360" w:lineRule="auto"/>
+        <w:jc w:val="both"/>
+        <w:rPr>
+          <w:rFonts w:ascii="Arial" w:hAnsi="Arial" w:cs="Arial"/>
+          <w:sz w:val="24"/>
+          <w:szCs w:val="24"/>
+        </w:rPr>
+      </w:pPr>
+      <w:r>
+        <w:rPr>
+          <w:rFonts w:ascii="Arial" w:hAnsi="Arial" w:cs="Arial"/>
+          <w:sz w:val="24"/>
+          <w:szCs w:val="24"/>
+        </w:rPr>
+        <w:tab/>
+        <w:t>Este processo de carga inicia-se com a aquisição dos dados da tabela (</w:t>
+      </w:r>
+      <w:r>
+        <w:rPr>
+          <w:rFonts w:ascii="Arial" w:hAnsi="Arial" w:cs="Arial"/>
+          <w:i/>
+          <w:sz w:val="24"/>
+          <w:szCs w:val="24"/>
+        </w:rPr>
+        <w:t>step Table input</w:t>
+      </w:r>
+      <w:r>
+        <w:rPr>
+          <w:rFonts w:ascii="Arial" w:hAnsi="Arial" w:cs="Arial"/>
+          <w:sz w:val="24"/>
+          <w:szCs w:val="24"/>
+        </w:rPr>
+        <w:t xml:space="preserve"> com o nome ‘distritos’) que contêm as informações dos códigos de distritos (menor nível de informação, daí o nome da dimensão), dados estes inseridos previamente na seção 4.3 de montagem do </w:t>
+      </w:r>
+      <w:r>
+        <w:rPr>
+          <w:rFonts w:ascii="Arial" w:hAnsi="Arial" w:cs="Arial"/>
+          <w:i/>
+          <w:sz w:val="24"/>
+          <w:szCs w:val="24"/>
+        </w:rPr>
+        <w:t>Staging</w:t>
+      </w:r>
+      <w:r>
+        <w:rPr>
+          <w:rFonts w:ascii="Arial" w:hAnsi="Arial" w:cs="Arial"/>
+          <w:sz w:val="24"/>
+          <w:szCs w:val="24"/>
+        </w:rPr>
+        <w:t>. Além desses códigos, são lidos também os códigos referentes aos municípios associados a cada distrito, na própria tabela de distritos e na tabela de municípios (</w:t>
+      </w:r>
+      <w:r>
+        <w:rPr>
+          <w:rFonts w:ascii="Arial" w:hAnsi="Arial" w:cs="Arial"/>
+          <w:i/>
+          <w:sz w:val="24"/>
+          <w:szCs w:val="24"/>
+        </w:rPr>
+        <w:t>step Table input</w:t>
+      </w:r>
+      <w:r>
+        <w:rPr>
+          <w:rFonts w:ascii="Arial" w:hAnsi="Arial" w:cs="Arial"/>
+          <w:sz w:val="24"/>
+          <w:szCs w:val="24"/>
+        </w:rPr>
+        <w:t xml:space="preserve"> com o nome ‘municipio’). </w:t>
+      </w:r>
+    </w:p>
+    <w:p>
+      <w:pPr>
+        <w:spacing w:line="360" w:lineRule="auto"/>
+        <w:jc w:val="both"/>
+        <w:rPr>
+          <w:rFonts w:ascii="Arial" w:hAnsi="Arial" w:cs="Arial"/>
+          <w:sz w:val="24"/>
+          <w:szCs w:val="24"/>
+        </w:rPr>
+      </w:pPr>
+      <w:r>
+        <w:rPr>
+          <w:rFonts w:ascii="Arial" w:hAnsi="Arial" w:cs="Arial"/>
+          <w:sz w:val="24"/>
+          <w:szCs w:val="24"/>
+        </w:rPr>
+        <w:tab/>
+        <w:t>No momento que todas as informações são adquiridas, o próximo passo é ordená-las (</w:t>
+      </w:r>
+      <w:r>
+        <w:rPr>
+          <w:rFonts w:ascii="Arial" w:hAnsi="Arial" w:cs="Arial"/>
+          <w:i/>
+          <w:sz w:val="24"/>
+          <w:szCs w:val="24"/>
+        </w:rPr>
+        <w:t>step Sort rows</w:t>
+      </w:r>
+      <w:r>
+        <w:rPr>
+          <w:rFonts w:ascii="Arial" w:hAnsi="Arial" w:cs="Arial"/>
+          <w:sz w:val="24"/>
+          <w:szCs w:val="24"/>
+        </w:rPr>
+        <w:t xml:space="preserve"> com os nomes ‘Sort distrito’ e ‘Sort municipio’) de modo ascendente escolhendo a coluna que contêm os códigos dos municípios, esse passo de ordenação é necessário para o funcionamento correto do próximo passo.</w:t>
+      </w:r>
+    </w:p>
+    <w:p>
+      <w:pPr>
+        <w:spacing w:line="360" w:lineRule="auto"/>
+        <w:jc w:val="both"/>
+        <w:rPr>
+          <w:rFonts w:ascii="Arial" w:hAnsi="Arial" w:cs="Arial"/>
+          <w:sz w:val="24"/>
+          <w:szCs w:val="24"/>
+        </w:rPr>
+      </w:pPr>
+      <w:r>
+        <w:rPr>
+          <w:rFonts w:ascii="Arial" w:hAnsi="Arial" w:cs="Arial"/>
+          <w:sz w:val="24"/>
+          <w:szCs w:val="24"/>
+        </w:rPr>
+        <w:tab/>
+        <w:t>Após as informações ordenadas, é feita a ‘união’ desses dois fluxos de informação (</w:t>
+      </w:r>
+      <w:r>
+        <w:rPr>
+          <w:rFonts w:ascii="Arial" w:hAnsi="Arial" w:cs="Arial"/>
+          <w:i/>
+          <w:sz w:val="24"/>
+          <w:szCs w:val="24"/>
+        </w:rPr>
+        <w:t>step Merge Join</w:t>
+      </w:r>
+      <w:r>
+        <w:rPr>
+          <w:rFonts w:ascii="Arial" w:hAnsi="Arial" w:cs="Arial"/>
+          <w:sz w:val="24"/>
+          <w:szCs w:val="24"/>
+        </w:rPr>
+        <w:t xml:space="preserve"> com o nome ‘Merge distrito_municipio’) utilizando como coluna de união os códigos de município em cada um dos fluxos. Por exemplo: na tabela de distritos, um distrito de nome Lua Nova (cód. </w:t>
+      </w:r>
+      <w:r>
+        <w:rPr>
+          <w:rFonts w:ascii="Arial" w:hAnsi="Arial" w:cs="Arial"/>
+          <w:sz w:val="24"/>
+          <w:szCs w:val="24"/>
+        </w:rPr>
+        <w:t>521295610</w:t>
+      </w:r>
+      <w:r>
+        <w:rPr>
+          <w:rFonts w:ascii="Arial" w:hAnsi="Arial" w:cs="Arial"/>
+          <w:sz w:val="24"/>
+          <w:szCs w:val="24"/>
+        </w:rPr>
+        <w:t xml:space="preserve">) possui nas suas informações o código de município </w:t>
+      </w:r>
+      <w:r>
+        <w:rPr>
+          <w:rFonts w:ascii="Arial" w:hAnsi="Arial" w:cs="Arial"/>
+          <w:sz w:val="24"/>
+          <w:szCs w:val="24"/>
+        </w:rPr>
+        <w:t>5212956</w:t>
+      </w:r>
+      <w:r>
+        <w:rPr>
+          <w:rFonts w:ascii="Arial" w:hAnsi="Arial" w:cs="Arial"/>
+          <w:sz w:val="24"/>
+          <w:szCs w:val="24"/>
+        </w:rPr>
+        <w:t xml:space="preserve">, fazendo a união desse código na tabela de municípios, é encontrado esse código associado ao nome do município Matrinchã. Esse processo é feito para todos os distritos na tabela distritos no banco </w:t>
+      </w:r>
+      <w:r>
+        <w:rPr>
+          <w:rFonts w:ascii="Arial" w:hAnsi="Arial" w:cs="Arial"/>
+          <w:i/>
+          <w:sz w:val="24"/>
+          <w:szCs w:val="24"/>
+        </w:rPr>
+        <w:t>Staging</w:t>
+      </w:r>
+      <w:r>
+        <w:rPr>
+          <w:rFonts w:ascii="Arial" w:hAnsi="Arial" w:cs="Arial"/>
+          <w:sz w:val="24"/>
+          <w:szCs w:val="24"/>
+        </w:rPr>
+        <w:t>.</w:t>
+      </w:r>
+    </w:p>
+    <w:p>
+      <w:pPr>
+        <w:spacing w:line="360" w:lineRule="auto"/>
+        <w:jc w:val="both"/>
+        <w:rPr>
+          <w:rFonts w:ascii="Arial" w:hAnsi="Arial" w:cs="Arial"/>
+          <w:sz w:val="24"/>
+          <w:szCs w:val="24"/>
+        </w:rPr>
+      </w:pPr>
+      <w:r>
+        <w:rPr>
+          <w:rFonts w:ascii="Arial" w:hAnsi="Arial" w:cs="Arial"/>
+          <w:sz w:val="24"/>
+          <w:szCs w:val="24"/>
+        </w:rPr>
+        <w:tab/>
+        <w:t>A próxima tabela a ser acessada é a que contêm as informações dos códigos das Microrregiões (</w:t>
+      </w:r>
+      <w:r>
+        <w:rPr>
+          <w:rFonts w:ascii="Arial" w:hAnsi="Arial" w:cs="Arial"/>
+          <w:i/>
+          <w:sz w:val="24"/>
+          <w:szCs w:val="24"/>
+        </w:rPr>
+        <w:t>step Table input</w:t>
+      </w:r>
+      <w:r>
+        <w:rPr>
+          <w:rFonts w:ascii="Arial" w:hAnsi="Arial" w:cs="Arial"/>
+          <w:sz w:val="24"/>
+          <w:szCs w:val="24"/>
+        </w:rPr>
+        <w:t xml:space="preserve"> com o nome ‘microrregiao’). Como descrito no processo da tabela distrito, essa tabela foi carregada na seção 4.3 do banco de </w:t>
+      </w:r>
+      <w:r>
+        <w:rPr>
+          <w:rFonts w:ascii="Arial" w:hAnsi="Arial" w:cs="Arial"/>
+          <w:i/>
+          <w:sz w:val="24"/>
+          <w:szCs w:val="24"/>
+        </w:rPr>
+        <w:t>Staging</w:t>
+      </w:r>
+      <w:r>
+        <w:rPr>
+          <w:rFonts w:ascii="Arial" w:hAnsi="Arial" w:cs="Arial"/>
+          <w:sz w:val="24"/>
+          <w:szCs w:val="24"/>
+        </w:rPr>
+        <w:t>. Em conjunto desses, no momento da carga da tabela anterior de municípios também foi adquirida as informações referentes aos códigos Microrregiões associadas a cada uma.</w:t>
+      </w:r>
+    </w:p>
+    <w:p>
+      <w:pPr>
+        <w:spacing w:line="360" w:lineRule="auto"/>
+        <w:jc w:val="both"/>
+        <w:rPr>
+          <w:rFonts w:ascii="Arial" w:hAnsi="Arial" w:cs="Arial"/>
+          <w:sz w:val="24"/>
+          <w:szCs w:val="24"/>
+        </w:rPr>
+      </w:pPr>
+      <w:r>
+        <w:rPr>
+          <w:rFonts w:ascii="Arial" w:hAnsi="Arial" w:cs="Arial"/>
+          <w:sz w:val="24"/>
+          <w:szCs w:val="24"/>
+        </w:rPr>
+        <w:tab/>
+        <w:t>Tal como no processo anterior, após as informações serem adquiridas, elas são ordenadas (</w:t>
+      </w:r>
+      <w:r>
+        <w:rPr>
+          <w:rFonts w:ascii="Arial" w:hAnsi="Arial" w:cs="Arial"/>
+          <w:i/>
+          <w:sz w:val="24"/>
+          <w:szCs w:val="24"/>
+        </w:rPr>
+        <w:t>step Sort rows</w:t>
+      </w:r>
+      <w:r>
+        <w:rPr>
+          <w:rFonts w:ascii="Arial" w:hAnsi="Arial" w:cs="Arial"/>
+          <w:sz w:val="24"/>
+          <w:szCs w:val="24"/>
+        </w:rPr>
+        <w:t xml:space="preserve"> com os nomes ‘Sort microrregiao’ e ‘Sort distrito_municipio’) de modo ascendente, agora utilizando a coluna com os códigos das Microrregiões como referência.</w:t>
+      </w:r>
+    </w:p>
+    <w:p>
+      <w:pPr>
+        <w:spacing w:line="360" w:lineRule="auto"/>
+        <w:jc w:val="both"/>
+        <w:rPr>
+          <w:rFonts w:ascii="Arial" w:hAnsi="Arial" w:cs="Arial"/>
+          <w:sz w:val="24"/>
+          <w:szCs w:val="24"/>
+        </w:rPr>
+      </w:pPr>
+      <w:r>
+        <w:rPr>
+          <w:rFonts w:ascii="Arial" w:hAnsi="Arial" w:cs="Arial"/>
+          <w:sz w:val="24"/>
+          <w:szCs w:val="24"/>
+        </w:rPr>
+        <w:tab/>
+        <w:t>Após isso é feita a ‘união’ (</w:t>
+      </w:r>
+      <w:r>
+        <w:rPr>
+          <w:rFonts w:ascii="Arial" w:hAnsi="Arial" w:cs="Arial"/>
+          <w:i/>
+          <w:sz w:val="24"/>
+          <w:szCs w:val="24"/>
+        </w:rPr>
+        <w:t>step</w:t>
+      </w:r>
+      <w:r>
+        <w:rPr>
+          <w:rFonts w:ascii="Arial" w:hAnsi="Arial" w:cs="Arial"/>
+          <w:sz w:val="24"/>
+          <w:szCs w:val="24"/>
+        </w:rPr>
+        <w:t xml:space="preserve"> </w:t>
+      </w:r>
+      <w:r>
+        <w:rPr>
+          <w:rFonts w:ascii="Arial" w:hAnsi="Arial" w:cs="Arial"/>
+          <w:i/>
+          <w:sz w:val="24"/>
+          <w:szCs w:val="24"/>
+        </w:rPr>
+        <w:t>Merge Rows</w:t>
+      </w:r>
+      <w:r>
+        <w:rPr>
+          <w:rFonts w:ascii="Arial" w:hAnsi="Arial" w:cs="Arial"/>
+          <w:sz w:val="24"/>
+          <w:szCs w:val="24"/>
+        </w:rPr>
+        <w:t xml:space="preserve"> com o nome ‘Merge município_microrregiao’) desses fluxos tal como o processo anterior, mas utilizando a coluna com o código das Microrregiões como forma de união. Por exemplo: continuando com o município anteriormente especificado (Matrinchã, cód. </w:t>
+      </w:r>
+      <w:r>
+        <w:rPr>
+          <w:rFonts w:ascii="Arial" w:hAnsi="Arial" w:cs="Arial"/>
+          <w:sz w:val="24"/>
+          <w:szCs w:val="24"/>
+        </w:rPr>
+        <w:t>5212956</w:t>
+      </w:r>
+      <w:r>
+        <w:rPr>
+          <w:rFonts w:ascii="Arial" w:hAnsi="Arial" w:cs="Arial"/>
+          <w:sz w:val="24"/>
+          <w:szCs w:val="24"/>
+        </w:rPr>
+        <w:t>), ele possui em sua base o código de Microrregião 52002, que na tabela de Microrregião o código está associado ao nome Rio Vermelho.</w:t>
+      </w:r>
+    </w:p>
+    <w:p>
+      <w:pPr>
+        <w:spacing w:line="360" w:lineRule="auto"/>
+        <w:jc w:val="both"/>
+        <w:rPr>
+          <w:rFonts w:ascii="Arial" w:hAnsi="Arial" w:cs="Arial"/>
+          <w:sz w:val="24"/>
+          <w:szCs w:val="24"/>
+        </w:rPr>
+      </w:pPr>
+      <w:r>
+        <w:rPr>
+          <w:rFonts w:ascii="Arial" w:hAnsi="Arial" w:cs="Arial"/>
+          <w:sz w:val="24"/>
+          <w:szCs w:val="24"/>
+        </w:rPr>
+        <w:tab/>
+        <w:t>O mesmo processo é aplicado a seguir, com as informações de Mesorregião sendo adquiridas (</w:t>
+      </w:r>
+      <w:r>
+        <w:rPr>
+          <w:rFonts w:ascii="Arial" w:hAnsi="Arial" w:cs="Arial"/>
+          <w:i/>
+          <w:sz w:val="24"/>
+          <w:szCs w:val="24"/>
+        </w:rPr>
+        <w:t>step Table input</w:t>
+      </w:r>
+      <w:r>
+        <w:rPr>
+          <w:rFonts w:ascii="Arial" w:hAnsi="Arial" w:cs="Arial"/>
+          <w:sz w:val="24"/>
+          <w:szCs w:val="24"/>
+        </w:rPr>
+        <w:t xml:space="preserve"> com o nome ‘mesorregiao’) e ordenadas (</w:t>
+      </w:r>
+      <w:r>
+        <w:rPr>
+          <w:rFonts w:ascii="Arial" w:hAnsi="Arial" w:cs="Arial"/>
+          <w:i/>
+          <w:sz w:val="24"/>
+          <w:szCs w:val="24"/>
+        </w:rPr>
+        <w:t>step Sort rows</w:t>
+      </w:r>
+      <w:r>
+        <w:rPr>
+          <w:rFonts w:ascii="Arial" w:hAnsi="Arial" w:cs="Arial"/>
+          <w:sz w:val="24"/>
+          <w:szCs w:val="24"/>
+        </w:rPr>
+        <w:t xml:space="preserve"> com os nomes ‘Sort mesorregiao’ e ‘Sort municipio_microrregiao’) pelo seu respectivo código junto com as informações de mesorregião adquiridas na tabela de microrregião, sendo feita a sua união (</w:t>
+      </w:r>
+      <w:r>
+        <w:rPr>
+          <w:rFonts w:ascii="Arial" w:hAnsi="Arial" w:cs="Arial"/>
+          <w:i/>
+          <w:sz w:val="24"/>
+          <w:szCs w:val="24"/>
+        </w:rPr>
+        <w:t>step</w:t>
+      </w:r>
+      <w:r>
+        <w:rPr>
+          <w:rFonts w:ascii="Arial" w:hAnsi="Arial" w:cs="Arial"/>
+          <w:sz w:val="24"/>
+          <w:szCs w:val="24"/>
+        </w:rPr>
+        <w:t xml:space="preserve"> </w:t>
+      </w:r>
+      <w:r>
+        <w:rPr>
+          <w:rFonts w:ascii="Arial" w:hAnsi="Arial" w:cs="Arial"/>
+          <w:i/>
+          <w:sz w:val="24"/>
+          <w:szCs w:val="24"/>
+        </w:rPr>
+        <w:t>Merge Rows</w:t>
+      </w:r>
+      <w:r>
+        <w:rPr>
+          <w:rFonts w:ascii="Arial" w:hAnsi="Arial" w:cs="Arial"/>
+          <w:sz w:val="24"/>
+          <w:szCs w:val="24"/>
+        </w:rPr>
+        <w:t xml:space="preserve"> com o nome ‘Merge microrregiao_</w:t>
+      </w:r>
+      <w:r>
+        <w:rPr>
+          <w:rFonts w:ascii="Arial" w:hAnsi="Arial" w:cs="Arial"/>
+          <w:sz w:val="24"/>
+          <w:szCs w:val="24"/>
+        </w:rPr>
+        <w:t xml:space="preserve"> </w:t>
+      </w:r>
+      <w:r>
+        <w:rPr>
+          <w:rFonts w:ascii="Arial" w:hAnsi="Arial" w:cs="Arial"/>
+          <w:sz w:val="24"/>
+          <w:szCs w:val="24"/>
+        </w:rPr>
+        <w:t>mesorregiao’) no final do processo.</w:t>
+      </w:r>
+    </w:p>
+    <w:p>
+      <w:pPr>
+        <w:spacing w:line="360" w:lineRule="auto"/>
+        <w:jc w:val="both"/>
+        <w:rPr>
+          <w:rFonts w:ascii="Arial" w:hAnsi="Arial" w:cs="Arial"/>
+          <w:sz w:val="24"/>
+          <w:szCs w:val="24"/>
+        </w:rPr>
+      </w:pPr>
+      <w:r>
+        <w:rPr>
+          <w:rFonts w:ascii="Arial" w:hAnsi="Arial" w:cs="Arial"/>
+          <w:sz w:val="24"/>
+          <w:szCs w:val="24"/>
+        </w:rPr>
+        <w:tab/>
+        <w:t>Repetindo os processos anteriores, adquirem-se as informações dos códigos das UFs brasileiras (</w:t>
+      </w:r>
+      <w:r>
+        <w:rPr>
+          <w:rFonts w:ascii="Arial" w:hAnsi="Arial" w:cs="Arial"/>
+          <w:i/>
+          <w:sz w:val="24"/>
+          <w:szCs w:val="24"/>
+        </w:rPr>
+        <w:t>step Table input</w:t>
+      </w:r>
+      <w:r>
+        <w:rPr>
+          <w:rFonts w:ascii="Arial" w:hAnsi="Arial" w:cs="Arial"/>
+          <w:sz w:val="24"/>
+          <w:szCs w:val="24"/>
+        </w:rPr>
+        <w:t xml:space="preserve"> com o nome ‘uf’) e é feita a sua ordenação junto com o resultado da união anterior (</w:t>
+      </w:r>
+      <w:r>
+        <w:rPr>
+          <w:rFonts w:ascii="Arial" w:hAnsi="Arial" w:cs="Arial"/>
+          <w:i/>
+          <w:sz w:val="24"/>
+          <w:szCs w:val="24"/>
+        </w:rPr>
+        <w:t>step Sort rows</w:t>
+      </w:r>
+      <w:r>
+        <w:rPr>
+          <w:rFonts w:ascii="Arial" w:hAnsi="Arial" w:cs="Arial"/>
+          <w:sz w:val="24"/>
+          <w:szCs w:val="24"/>
+        </w:rPr>
+        <w:t xml:space="preserve"> com os nomes ‘Sort uf’ e ‘Sort microrregiao_mesorregiao’) e posteriormente a sua união (</w:t>
+      </w:r>
+      <w:r>
+        <w:rPr>
+          <w:rFonts w:ascii="Arial" w:hAnsi="Arial" w:cs="Arial"/>
+          <w:i/>
+          <w:sz w:val="24"/>
+          <w:szCs w:val="24"/>
+        </w:rPr>
+        <w:t>step</w:t>
+      </w:r>
+      <w:r>
+        <w:rPr>
+          <w:rFonts w:ascii="Arial" w:hAnsi="Arial" w:cs="Arial"/>
+          <w:sz w:val="24"/>
+          <w:szCs w:val="24"/>
+        </w:rPr>
+        <w:t xml:space="preserve"> </w:t>
+      </w:r>
+      <w:r>
+        <w:rPr>
+          <w:rFonts w:ascii="Arial" w:hAnsi="Arial" w:cs="Arial"/>
+          <w:i/>
+          <w:sz w:val="24"/>
+          <w:szCs w:val="24"/>
+        </w:rPr>
+        <w:t>Merge Rows</w:t>
+      </w:r>
+      <w:r>
+        <w:rPr>
+          <w:rFonts w:ascii="Arial" w:hAnsi="Arial" w:cs="Arial"/>
+          <w:sz w:val="24"/>
+          <w:szCs w:val="24"/>
+        </w:rPr>
+        <w:t xml:space="preserve"> com o nome ‘Merge mesorregião_uf’) com base nas informações dos códigos das UFs na ordenação anterior.</w:t>
+      </w:r>
+    </w:p>
+    <w:p>
+      <w:pPr>
+        <w:spacing w:line="360" w:lineRule="auto"/>
+        <w:jc w:val="both"/>
+        <w:rPr>
+          <w:rFonts w:ascii="Arial" w:hAnsi="Arial" w:cs="Arial"/>
+          <w:sz w:val="24"/>
+          <w:szCs w:val="24"/>
+        </w:rPr>
+      </w:pPr>
+      <w:r>
+        <w:rPr>
+          <w:rFonts w:ascii="Arial" w:hAnsi="Arial" w:cs="Arial"/>
+          <w:sz w:val="24"/>
+          <w:szCs w:val="24"/>
+        </w:rPr>
+        <w:tab/>
+        <w:t>Por último, são adquiridas as informações sobre as regiões brasileiras (</w:t>
+      </w:r>
+      <w:r>
+        <w:rPr>
+          <w:rFonts w:ascii="Arial" w:hAnsi="Arial" w:cs="Arial"/>
+          <w:i/>
+          <w:sz w:val="24"/>
+          <w:szCs w:val="24"/>
+        </w:rPr>
+        <w:t>step Data Grid</w:t>
+      </w:r>
+      <w:r>
+        <w:rPr>
+          <w:rFonts w:ascii="Arial" w:hAnsi="Arial" w:cs="Arial"/>
+          <w:sz w:val="24"/>
+          <w:szCs w:val="24"/>
+        </w:rPr>
+        <w:t xml:space="preserve"> com o nome ‘regiao’), feita sua ordenação e da união anterior (</w:t>
+      </w:r>
+      <w:r>
+        <w:rPr>
+          <w:rFonts w:ascii="Arial" w:hAnsi="Arial" w:cs="Arial"/>
+          <w:i/>
+          <w:sz w:val="24"/>
+          <w:szCs w:val="24"/>
+        </w:rPr>
+        <w:t>step Sort rows</w:t>
+      </w:r>
+      <w:r>
+        <w:rPr>
+          <w:rFonts w:ascii="Arial" w:hAnsi="Arial" w:cs="Arial"/>
+          <w:sz w:val="24"/>
+          <w:szCs w:val="24"/>
+        </w:rPr>
+        <w:t xml:space="preserve"> com os nomes ‘Sort regiao’ e ‘Sort mesorregiao_uf’) e a união desses resultados com base na coluna de código das regiões (</w:t>
+      </w:r>
+      <w:r>
+        <w:rPr>
+          <w:rFonts w:ascii="Arial" w:hAnsi="Arial" w:cs="Arial"/>
+          <w:i/>
+          <w:sz w:val="24"/>
+          <w:szCs w:val="24"/>
+        </w:rPr>
+        <w:t>step</w:t>
+      </w:r>
+      <w:r>
+        <w:rPr>
+          <w:rFonts w:ascii="Arial" w:hAnsi="Arial" w:cs="Arial"/>
+          <w:sz w:val="24"/>
+          <w:szCs w:val="24"/>
+        </w:rPr>
+        <w:t xml:space="preserve"> </w:t>
+      </w:r>
+      <w:r>
+        <w:rPr>
+          <w:rFonts w:ascii="Arial" w:hAnsi="Arial" w:cs="Arial"/>
+          <w:i/>
+          <w:sz w:val="24"/>
+          <w:szCs w:val="24"/>
+        </w:rPr>
+        <w:t>Merge Rows</w:t>
+      </w:r>
+      <w:r>
+        <w:rPr>
+          <w:rFonts w:ascii="Arial" w:hAnsi="Arial" w:cs="Arial"/>
+          <w:sz w:val="24"/>
+          <w:szCs w:val="24"/>
+        </w:rPr>
+        <w:t xml:space="preserve"> com o nome ‘Merge uf_regiao’).</w:t>
+      </w:r>
+    </w:p>
+    <w:p>
+      <w:pPr>
+        <w:spacing w:line="360" w:lineRule="auto"/>
+        <w:jc w:val="both"/>
+        <w:rPr>
+          <w:rFonts w:ascii="Arial" w:hAnsi="Arial" w:cs="Arial"/>
+          <w:sz w:val="24"/>
+          <w:szCs w:val="24"/>
+        </w:rPr>
+      </w:pPr>
+      <w:r>
+        <w:rPr>
+          <w:rFonts w:ascii="Arial" w:hAnsi="Arial" w:cs="Arial"/>
+          <w:sz w:val="24"/>
+          <w:szCs w:val="24"/>
+        </w:rPr>
+        <w:tab/>
+        <w:t xml:space="preserve">Finalmente, após todos os resultados serem retornados é usado o </w:t>
+      </w:r>
+      <w:r>
+        <w:rPr>
+          <w:rFonts w:ascii="Arial" w:hAnsi="Arial" w:cs="Arial"/>
+          <w:i/>
+          <w:sz w:val="24"/>
+          <w:szCs w:val="24"/>
+        </w:rPr>
+        <w:t>step Select values</w:t>
+      </w:r>
+      <w:r>
+        <w:rPr>
+          <w:rFonts w:ascii="Arial" w:hAnsi="Arial" w:cs="Arial"/>
+          <w:sz w:val="24"/>
+          <w:szCs w:val="24"/>
+        </w:rPr>
+        <w:t xml:space="preserve"> para remover as colunas redundantes geradas no momento das uniões, mantendo assim uma coluna cada um dos códigos e seus respectivos nomes, sendo ordenado logo após (</w:t>
+      </w:r>
+      <w:r>
+        <w:rPr>
+          <w:rFonts w:ascii="Arial" w:hAnsi="Arial" w:cs="Arial"/>
+          <w:i/>
+          <w:sz w:val="24"/>
+          <w:szCs w:val="24"/>
+        </w:rPr>
+        <w:t>step Sort rows</w:t>
+      </w:r>
+      <w:r>
+        <w:rPr>
+          <w:rFonts w:ascii="Arial" w:hAnsi="Arial" w:cs="Arial"/>
+          <w:sz w:val="24"/>
+          <w:szCs w:val="24"/>
+        </w:rPr>
+        <w:t>) e inserido na sua dimensão de localidade (</w:t>
+      </w:r>
+      <w:r>
+        <w:rPr>
+          <w:rFonts w:ascii="Arial" w:hAnsi="Arial" w:cs="Arial"/>
+          <w:i/>
+          <w:sz w:val="24"/>
+          <w:szCs w:val="24"/>
+        </w:rPr>
+        <w:t>step Table output</w:t>
+      </w:r>
+      <w:r>
+        <w:rPr>
+          <w:rFonts w:ascii="Arial" w:hAnsi="Arial" w:cs="Arial"/>
+          <w:sz w:val="24"/>
+          <w:szCs w:val="24"/>
+        </w:rPr>
+        <w:t>).</w:t>
+      </w:r>
+    </w:p>
+    <w:p>
+      <w:pPr>
+        <w:spacing w:line="360" w:lineRule="auto"/>
+        <w:jc w:val="both"/>
+        <w:rPr>
+          <w:rFonts w:ascii="Arial" w:hAnsi="Arial" w:cs="Arial"/>
+          <w:sz w:val="24"/>
+          <w:szCs w:val="24"/>
+        </w:rPr>
+      </w:pPr>
+      <w:r>
+        <w:rPr>
+          <w:rFonts w:ascii="Arial" w:hAnsi="Arial" w:cs="Arial"/>
+          <w:sz w:val="24"/>
+          <w:szCs w:val="24"/>
+        </w:rPr>
+        <w:tab/>
         <w:t>Indicadores nulos da dimensão:</w:t>
       </w:r>
       <w:r>
@@ -6780,6 +7506,45 @@
         </w:rPr>
         <w:tab/>
         <w:t>O uso de todos os passos descritos anteriormente serão explicados adiante.</w:t>
+      </w:r>
+    </w:p>
+    <w:p>
+      <w:pPr>
+        <w:spacing w:line="360" w:lineRule="auto"/>
+        <w:jc w:val="both"/>
+        <w:rPr>
+          <w:rFonts w:ascii="Arial" w:hAnsi="Arial" w:cs="Arial"/>
+          <w:sz w:val="24"/>
+          <w:szCs w:val="24"/>
+        </w:rPr>
+      </w:pPr>
+      <w:r>
+        <w:rPr>
+          <w:rFonts w:ascii="Arial" w:hAnsi="Arial" w:cs="Arial"/>
+          <w:sz w:val="24"/>
+          <w:szCs w:val="24"/>
+        </w:rPr>
+        <w:tab/>
+        <w:t>Descrição do processo de carga:</w:t>
+      </w:r>
+    </w:p>
+    <w:p>
+      <w:pPr>
+        <w:spacing w:line="360" w:lineRule="auto"/>
+        <w:jc w:val="both"/>
+        <w:rPr>
+          <w:rFonts w:ascii="Arial" w:hAnsi="Arial" w:cs="Arial"/>
+          <w:sz w:val="24"/>
+          <w:szCs w:val="24"/>
+        </w:rPr>
+      </w:pPr>
+      <w:r>
+        <w:rPr>
+          <w:rFonts w:ascii="Arial" w:hAnsi="Arial" w:cs="Arial"/>
+          <w:sz w:val="24"/>
+          <w:szCs w:val="24"/>
+        </w:rPr>
+        <w:tab/>
       </w:r>
     </w:p>
     <w:p>
@@ -7227,7 +7992,7 @@
           <w:szCs w:val="24"/>
         </w:rPr>
         <w:pict>
-          <v:shape id="_x0000_i1037" type="#_x0000_t75" style="width:219.75pt;height:537pt">
+          <v:shape id="_x0000_i1037" type="#_x0000_t75" style="width:217.5pt;height:537pt">
             <v:imagedata r:id="rId20" o:title=""/>
           </v:shape>
         </w:pict>

</xml_diff>